<commit_message>
Changed requirements and quality
</commit_message>
<xml_diff>
--- a/04_Quality_template.docx
+++ b/04_Quality_template.docx
@@ -1142,7 +1142,7 @@
     </w:p>
     <w:p>
       <w:pPr>
-        <w:pStyle w:val="874"/>
+        <w:pStyle w:val="884"/>
         <w:suppressLineNumbers w:val="false"/>
         <w:pBdr/>
         <w:spacing w:after="0" w:before="0" w:line="360" w:lineRule="auto"/>
@@ -1153,653 +1153,7 @@
         <w:rPr>
           <w14:ligatures w14:val="none"/>
         </w:rPr>
-        <w:t xml:space="preserve">1. Введение</w:t>
-      </w:r>
-      <w:r>
-        <w:rPr>
-          <w14:ligatures w14:val="none"/>
-        </w:rPr>
-      </w:r>
-    </w:p>
-    <w:p>
-      <w:pPr>
-        <w:pStyle w:val="874"/>
-        <w:suppressLineNumbers w:val="false"/>
-        <w:pBdr/>
-        <w:spacing w:after="0" w:before="0" w:line="360" w:lineRule="auto"/>
-        <w:ind/>
-        <w:rPr/>
-      </w:pPr>
-      <w:r>
-        <w:rPr>
-          <w14:ligatures w14:val="none"/>
-        </w:rPr>
-      </w:r>
-      <w:r>
-        <w:rPr>
-          <w14:ligatures w14:val="none"/>
-        </w:rPr>
-      </w:r>
-    </w:p>
-    <w:p>
-      <w:pPr>
-        <w:pStyle w:val="874"/>
-        <w:suppressLineNumbers w:val="false"/>
-        <w:pBdr/>
-        <w:spacing w:after="0" w:before="0" w:line="360" w:lineRule="auto"/>
-        <w:ind w:right="0" w:firstLine="709" w:left="0"/>
-        <w:rPr/>
-      </w:pPr>
-      <w:r>
-        <w:rPr>
-          <w14:ligatures w14:val="none"/>
-        </w:rPr>
-        <w:t xml:space="preserve">Цель оценки — определить качество двух документов:</w:t>
-      </w:r>
-      <w:r>
-        <w:rPr>
-          <w14:ligatures w14:val="none"/>
-        </w:rPr>
-      </w:r>
-      <w:r>
-        <w:rPr>
-          <w14:ligatures w14:val="none"/>
-        </w:rPr>
-      </w:r>
-      <w:r>
-        <w:rPr>
-          <w14:ligatures w14:val="none"/>
-        </w:rPr>
-      </w:r>
-      <w:r>
-        <w:rPr>
-          <w14:ligatures w14:val="none"/>
-        </w:rPr>
-      </w:r>
-    </w:p>
-    <w:p>
-      <w:pPr>
-        <w:pStyle w:val="874"/>
-        <w:numPr>
-          <w:ilvl w:val="0"/>
-          <w:numId w:val="4"/>
-        </w:numPr>
-        <w:suppressLineNumbers w:val="false"/>
-        <w:pBdr/>
-        <w:spacing w:after="0" w:before="0" w:line="360" w:lineRule="auto"/>
-        <w:ind w:right="0" w:firstLine="709" w:left="0"/>
-        <w:rPr/>
-      </w:pPr>
-      <w:r>
-        <w:rPr>
-          <w14:ligatures w14:val="none"/>
-        </w:rPr>
-        <w:t xml:space="preserve">Технического задания (ТЗ)</w:t>
-      </w:r>
-      <w:r>
-        <w:rPr>
-          <w14:ligatures w14:val="none"/>
-        </w:rPr>
-      </w:r>
-      <w:r>
-        <w:rPr>
-          <w14:ligatures w14:val="none"/>
-        </w:rPr>
-      </w:r>
-      <w:r>
-        <w:rPr>
-          <w14:ligatures w14:val="none"/>
-        </w:rPr>
-      </w:r>
-      <w:r>
-        <w:rPr>
-          <w14:ligatures w14:val="none"/>
-        </w:rPr>
-      </w:r>
-    </w:p>
-    <w:p>
-      <w:pPr>
-        <w:pStyle w:val="874"/>
-        <w:numPr>
-          <w:ilvl w:val="0"/>
-          <w:numId w:val="4"/>
-        </w:numPr>
-        <w:suppressLineNumbers w:val="false"/>
-        <w:pBdr/>
-        <w:spacing w:after="0" w:before="0" w:line="360" w:lineRule="auto"/>
-        <w:ind w:right="0" w:firstLine="709" w:left="0"/>
-        <w:rPr/>
-      </w:pPr>
-      <w:r>
-        <w:rPr>
-          <w14:ligatures w14:val="none"/>
-        </w:rPr>
-        <w:t xml:space="preserve">Спецификации программного продукта</w:t>
-      </w:r>
-      <w:r>
-        <w:rPr>
-          <w14:ligatures w14:val="none"/>
-        </w:rPr>
-      </w:r>
-    </w:p>
-    <w:p>
-      <w:pPr>
-        <w:pStyle w:val="874"/>
-        <w:suppressLineNumbers w:val="false"/>
-        <w:pBdr/>
-        <w:spacing w:after="0" w:before="0" w:line="360" w:lineRule="auto"/>
-        <w:ind/>
-        <w:rPr/>
-      </w:pPr>
-      <w:r>
-        <w:rPr>
-          <w14:ligatures w14:val="none"/>
-        </w:rPr>
-      </w:r>
-      <w:r>
-        <w:rPr>
-          <w14:ligatures w14:val="none"/>
-        </w:rPr>
-      </w:r>
-    </w:p>
-    <w:p>
-      <w:pPr>
-        <w:pStyle w:val="874"/>
-        <w:suppressLineNumbers w:val="false"/>
-        <w:pBdr/>
-        <w:spacing w:after="0" w:before="0" w:line="360" w:lineRule="auto"/>
-        <w:ind/>
-        <w:rPr/>
-      </w:pPr>
-      <w:r>
-        <w:rPr>
-          <w14:ligatures w14:val="none"/>
-        </w:rPr>
-        <w:t xml:space="preserve">Оценка выполняется по 9 показателям, установленным методикой модуля экзамена:</w:t>
-      </w:r>
-      <w:r>
-        <w:rPr>
-          <w14:ligatures w14:val="none"/>
-        </w:rPr>
-      </w:r>
-      <w:r>
-        <w:rPr>
-          <w14:ligatures w14:val="none"/>
-        </w:rPr>
-      </w:r>
-      <w:r>
-        <w:rPr>
-          <w14:ligatures w14:val="none"/>
-        </w:rPr>
-      </w:r>
-      <w:r>
-        <w:rPr>
-          <w14:ligatures w14:val="none"/>
-        </w:rPr>
-      </w:r>
-    </w:p>
-    <w:p>
-      <w:pPr>
-        <w:pStyle w:val="874"/>
-        <w:numPr>
-          <w:ilvl w:val="0"/>
-          <w:numId w:val="5"/>
-        </w:numPr>
-        <w:suppressLineNumbers w:val="false"/>
-        <w:pBdr/>
-        <w:spacing w:after="0" w:before="0" w:line="360" w:lineRule="auto"/>
-        <w:ind w:right="0" w:firstLine="709" w:left="0"/>
-        <w:rPr/>
-      </w:pPr>
-      <w:r>
-        <w:rPr>
-          <w14:ligatures w14:val="none"/>
-        </w:rPr>
-        <w:t xml:space="preserve">Функциональность</w:t>
-      </w:r>
-      <w:r>
-        <w:rPr>
-          <w14:ligatures w14:val="none"/>
-        </w:rPr>
-      </w:r>
-      <w:r>
-        <w:rPr>
-          <w14:ligatures w14:val="none"/>
-        </w:rPr>
-      </w:r>
-      <w:r>
-        <w:rPr>
-          <w14:ligatures w14:val="none"/>
-        </w:rPr>
-      </w:r>
-      <w:r>
-        <w:rPr>
-          <w14:ligatures w14:val="none"/>
-        </w:rPr>
-      </w:r>
-    </w:p>
-    <w:p>
-      <w:pPr>
-        <w:pStyle w:val="874"/>
-        <w:numPr>
-          <w:ilvl w:val="0"/>
-          <w:numId w:val="5"/>
-        </w:numPr>
-        <w:suppressLineNumbers w:val="false"/>
-        <w:pBdr/>
-        <w:spacing w:after="0" w:before="0" w:line="360" w:lineRule="auto"/>
-        <w:ind w:right="0" w:firstLine="709" w:left="0"/>
-        <w:rPr/>
-      </w:pPr>
-      <w:r>
-        <w:rPr>
-          <w14:ligatures w14:val="none"/>
-        </w:rPr>
-        <w:t xml:space="preserve">Надёжность</w:t>
-      </w:r>
-      <w:r>
-        <w:rPr>
-          <w14:ligatures w14:val="none"/>
-        </w:rPr>
-      </w:r>
-      <w:r>
-        <w:rPr>
-          <w14:ligatures w14:val="none"/>
-        </w:rPr>
-      </w:r>
-      <w:r>
-        <w:rPr>
-          <w14:ligatures w14:val="none"/>
-        </w:rPr>
-      </w:r>
-      <w:r>
-        <w:rPr>
-          <w14:ligatures w14:val="none"/>
-        </w:rPr>
-      </w:r>
-    </w:p>
-    <w:p>
-      <w:pPr>
-        <w:pStyle w:val="874"/>
-        <w:numPr>
-          <w:ilvl w:val="0"/>
-          <w:numId w:val="5"/>
-        </w:numPr>
-        <w:suppressLineNumbers w:val="false"/>
-        <w:pBdr/>
-        <w:spacing w:after="0" w:before="0" w:line="360" w:lineRule="auto"/>
-        <w:ind w:right="0" w:firstLine="709" w:left="0"/>
-        <w:rPr/>
-      </w:pPr>
-      <w:r>
-        <w:rPr>
-          <w14:ligatures w14:val="none"/>
-        </w:rPr>
-        <w:t xml:space="preserve">Юзабилити</w:t>
-      </w:r>
-      <w:r>
-        <w:rPr>
-          <w14:ligatures w14:val="none"/>
-        </w:rPr>
-      </w:r>
-      <w:r>
-        <w:rPr>
-          <w14:ligatures w14:val="none"/>
-        </w:rPr>
-      </w:r>
-      <w:r>
-        <w:rPr>
-          <w14:ligatures w14:val="none"/>
-        </w:rPr>
-      </w:r>
-      <w:r>
-        <w:rPr>
-          <w14:ligatures w14:val="none"/>
-        </w:rPr>
-      </w:r>
-    </w:p>
-    <w:p>
-      <w:pPr>
-        <w:pStyle w:val="874"/>
-        <w:numPr>
-          <w:ilvl w:val="0"/>
-          <w:numId w:val="5"/>
-        </w:numPr>
-        <w:suppressLineNumbers w:val="false"/>
-        <w:pBdr/>
-        <w:spacing w:after="0" w:before="0" w:line="360" w:lineRule="auto"/>
-        <w:ind w:right="0" w:firstLine="709" w:left="0"/>
-        <w:rPr/>
-      </w:pPr>
-      <w:r>
-        <w:rPr>
-          <w14:ligatures w14:val="none"/>
-        </w:rPr>
-        <w:t xml:space="preserve">Эффективность</w:t>
-      </w:r>
-      <w:r>
-        <w:rPr>
-          <w14:ligatures w14:val="none"/>
-        </w:rPr>
-      </w:r>
-      <w:r>
-        <w:rPr>
-          <w14:ligatures w14:val="none"/>
-        </w:rPr>
-      </w:r>
-      <w:r>
-        <w:rPr>
-          <w14:ligatures w14:val="none"/>
-        </w:rPr>
-      </w:r>
-      <w:r>
-        <w:rPr>
-          <w14:ligatures w14:val="none"/>
-        </w:rPr>
-      </w:r>
-    </w:p>
-    <w:p>
-      <w:pPr>
-        <w:pStyle w:val="874"/>
-        <w:numPr>
-          <w:ilvl w:val="0"/>
-          <w:numId w:val="5"/>
-        </w:numPr>
-        <w:suppressLineNumbers w:val="false"/>
-        <w:pBdr/>
-        <w:spacing w:after="0" w:before="0" w:line="360" w:lineRule="auto"/>
-        <w:ind w:right="0" w:firstLine="709" w:left="0"/>
-        <w:rPr/>
-      </w:pPr>
-      <w:r>
-        <w:rPr>
-          <w14:ligatures w14:val="none"/>
-        </w:rPr>
-        <w:t xml:space="preserve">Удобство сопровождения</w:t>
-      </w:r>
-      <w:r>
-        <w:rPr>
-          <w14:ligatures w14:val="none"/>
-        </w:rPr>
-      </w:r>
-      <w:r>
-        <w:rPr>
-          <w14:ligatures w14:val="none"/>
-        </w:rPr>
-      </w:r>
-      <w:r>
-        <w:rPr>
-          <w14:ligatures w14:val="none"/>
-        </w:rPr>
-      </w:r>
-      <w:r>
-        <w:rPr>
-          <w14:ligatures w14:val="none"/>
-        </w:rPr>
-      </w:r>
-    </w:p>
-    <w:p>
-      <w:pPr>
-        <w:pStyle w:val="874"/>
-        <w:numPr>
-          <w:ilvl w:val="0"/>
-          <w:numId w:val="5"/>
-        </w:numPr>
-        <w:suppressLineNumbers w:val="false"/>
-        <w:pBdr/>
-        <w:spacing w:after="0" w:before="0" w:line="360" w:lineRule="auto"/>
-        <w:ind w:right="0" w:firstLine="709" w:left="0"/>
-        <w:rPr/>
-      </w:pPr>
-      <w:r>
-        <w:rPr>
-          <w14:ligatures w14:val="none"/>
-        </w:rPr>
-        <w:t xml:space="preserve">Портативность</w:t>
-      </w:r>
-      <w:r>
-        <w:rPr>
-          <w14:ligatures w14:val="none"/>
-        </w:rPr>
-      </w:r>
-      <w:r>
-        <w:rPr>
-          <w14:ligatures w14:val="none"/>
-        </w:rPr>
-      </w:r>
-      <w:r>
-        <w:rPr>
-          <w14:ligatures w14:val="none"/>
-        </w:rPr>
-      </w:r>
-      <w:r>
-        <w:rPr>
-          <w14:ligatures w14:val="none"/>
-        </w:rPr>
-      </w:r>
-    </w:p>
-    <w:p>
-      <w:pPr>
-        <w:pStyle w:val="874"/>
-        <w:numPr>
-          <w:ilvl w:val="0"/>
-          <w:numId w:val="5"/>
-        </w:numPr>
-        <w:suppressLineNumbers w:val="false"/>
-        <w:pBdr/>
-        <w:spacing w:after="0" w:before="0" w:line="360" w:lineRule="auto"/>
-        <w:ind w:right="0" w:firstLine="709" w:left="0"/>
-        <w:rPr/>
-      </w:pPr>
-      <w:r>
-        <w:rPr>
-          <w14:ligatures w14:val="none"/>
-        </w:rPr>
-        <w:t xml:space="preserve">Совместимость</w:t>
-      </w:r>
-      <w:r>
-        <w:rPr>
-          <w14:ligatures w14:val="none"/>
-        </w:rPr>
-      </w:r>
-      <w:r>
-        <w:rPr>
-          <w14:ligatures w14:val="none"/>
-        </w:rPr>
-      </w:r>
-      <w:r>
-        <w:rPr>
-          <w14:ligatures w14:val="none"/>
-        </w:rPr>
-      </w:r>
-      <w:r>
-        <w:rPr>
-          <w14:ligatures w14:val="none"/>
-        </w:rPr>
-      </w:r>
-    </w:p>
-    <w:p>
-      <w:pPr>
-        <w:pStyle w:val="874"/>
-        <w:numPr>
-          <w:ilvl w:val="0"/>
-          <w:numId w:val="5"/>
-        </w:numPr>
-        <w:suppressLineNumbers w:val="false"/>
-        <w:pBdr/>
-        <w:spacing w:after="0" w:before="0" w:line="360" w:lineRule="auto"/>
-        <w:ind w:right="0" w:firstLine="709" w:left="0"/>
-        <w:rPr/>
-      </w:pPr>
-      <w:r>
-        <w:rPr>
-          <w14:ligatures w14:val="none"/>
-        </w:rPr>
-        <w:t xml:space="preserve">Защищённость</w:t>
-      </w:r>
-      <w:r>
-        <w:rPr>
-          <w14:ligatures w14:val="none"/>
-        </w:rPr>
-      </w:r>
-      <w:r>
-        <w:rPr>
-          <w14:ligatures w14:val="none"/>
-        </w:rPr>
-      </w:r>
-      <w:r>
-        <w:rPr>
-          <w14:ligatures w14:val="none"/>
-        </w:rPr>
-      </w:r>
-      <w:r>
-        <w:rPr>
-          <w14:ligatures w14:val="none"/>
-        </w:rPr>
-      </w:r>
-    </w:p>
-    <w:p>
-      <w:pPr>
-        <w:pStyle w:val="874"/>
-        <w:numPr>
-          <w:ilvl w:val="0"/>
-          <w:numId w:val="5"/>
-        </w:numPr>
-        <w:suppressLineNumbers w:val="false"/>
-        <w:pBdr/>
-        <w:spacing w:after="0" w:before="0" w:line="360" w:lineRule="auto"/>
-        <w:ind w:right="0" w:firstLine="709" w:left="0"/>
-        <w:rPr/>
-      </w:pPr>
-      <w:r>
-        <w:rPr>
-          <w14:ligatures w14:val="none"/>
-        </w:rPr>
-        <w:t xml:space="preserve">Полнота</w:t>
-      </w:r>
-      <w:r>
-        <w:rPr>
-          <w14:ligatures w14:val="none"/>
-        </w:rPr>
-      </w:r>
-      <w:r>
-        <w:rPr>
-          <w14:ligatures w14:val="none"/>
-        </w:rPr>
-      </w:r>
-      <w:r>
-        <w:rPr>
-          <w14:ligatures w14:val="none"/>
-        </w:rPr>
-      </w:r>
-      <w:r>
-        <w:rPr>
-          <w14:ligatures w14:val="none"/>
-        </w:rPr>
-      </w:r>
-    </w:p>
-    <w:p>
-      <w:pPr>
-        <w:pStyle w:val="874"/>
-        <w:suppressLineNumbers w:val="false"/>
-        <w:pBdr/>
-        <w:spacing w:after="0" w:before="0" w:line="360" w:lineRule="auto"/>
-        <w:ind/>
-        <w:rPr/>
-      </w:pPr>
-      <w:r>
-        <w:rPr>
-          <w14:ligatures w14:val="none"/>
-        </w:rPr>
-        <w:t xml:space="preserve">Метод анализа: экспертная оценка по балльной системе.</w:t>
-      </w:r>
-      <w:r>
-        <w:rPr>
-          <w14:ligatures w14:val="none"/>
-        </w:rPr>
-      </w:r>
-    </w:p>
-    <w:p>
-      <w:pPr>
-        <w:pStyle w:val="874"/>
-        <w:suppressLineNumbers w:val="false"/>
-        <w:pBdr/>
-        <w:spacing w:after="0" w:before="0" w:line="360" w:lineRule="auto"/>
-        <w:ind/>
-        <w:rPr/>
-      </w:pPr>
-      <w:r>
-        <w:rPr>
-          <w14:ligatures w14:val="none"/>
-        </w:rPr>
-        <w:t xml:space="preserve">Максимум — 200 баллов (по 100 за документ).</w:t>
-      </w:r>
-      <w:r>
-        <w:rPr>
-          <w14:ligatures w14:val="none"/>
-        </w:rPr>
-      </w:r>
-    </w:p>
-    <w:p>
-      <w:pPr>
-        <w:pStyle w:val="874"/>
-        <w:suppressLineNumbers w:val="false"/>
-        <w:pBdr/>
-        <w:spacing w:after="0" w:before="0" w:line="360" w:lineRule="auto"/>
-        <w:ind/>
-        <w:rPr/>
-      </w:pPr>
-      <w:r>
-        <w:rPr>
-          <w14:ligatures w14:val="none"/>
-        </w:rPr>
-      </w:r>
-      <w:r>
-        <w:rPr>
-          <w14:ligatures w14:val="none"/>
-        </w:rPr>
-      </w:r>
-    </w:p>
-    <w:p>
-      <w:pPr>
-        <w:pStyle w:val="874"/>
-        <w:suppressLineNumbers w:val="false"/>
-        <w:pBdr/>
-        <w:spacing w:after="0" w:before="0" w:line="360" w:lineRule="auto"/>
-        <w:ind/>
-        <w:rPr>
-          <w14:ligatures w14:val="none"/>
-        </w:rPr>
-      </w:pPr>
-      <w:r>
-        <w:rPr>
-          <w14:ligatures w14:val="none"/>
-        </w:rPr>
-        <w:t xml:space="preserve">2. Сводная таблица результатов</w:t>
-      </w:r>
-      <w:r>
-        <w:rPr>
-          <w14:ligatures w14:val="none"/>
-        </w:rPr>
-      </w:r>
-    </w:p>
-    <w:p>
-      <w:pPr>
-        <w:pBdr/>
-        <w:spacing/>
-        <w:ind w:firstLine="0"/>
-        <w:rPr/>
-      </w:pPr>
-      <w:r>
-        <w:rPr>
-          <w14:ligatures w14:val="none"/>
-        </w:rPr>
-        <w:tab/>
-      </w:r>
-      <w:r>
-        <w:rPr>
-          <w14:ligatures w14:val="none"/>
-        </w:rPr>
+        <w:t xml:space="preserve">Вставляй скриншот из эксель таблицы</w:t>
       </w:r>
       <w:r/>
     </w:p>
@@ -2795,9 +2149,9 @@
     <w:lsdException w:name="Bibliography" w:uiPriority="37"/>
     <w:lsdException w:name="TOC Heading" w:uiPriority="39" w:qFormat="1"/>
   </w:latentStyles>
-  <w:style w:type="table" w:styleId="701">
+  <w:style w:type="table" w:styleId="711">
     <w:name w:val="Table Grid"/>
-    <w:basedOn w:val="882"/>
+    <w:basedOn w:val="892"/>
     <w:uiPriority w:val="59"/>
     <w:pPr>
       <w:pBdr/>
@@ -2994,9 +2348,9 @@
       </w:tcPr>
     </w:tblStylePr>
   </w:style>
-  <w:style w:type="table" w:styleId="702">
+  <w:style w:type="table" w:styleId="712">
     <w:name w:val="Table Grid Light"/>
-    <w:basedOn w:val="882"/>
+    <w:basedOn w:val="892"/>
     <w:uiPriority w:val="59"/>
     <w:pPr>
       <w:pBdr/>
@@ -3193,9 +2547,9 @@
       </w:tcPr>
     </w:tblStylePr>
   </w:style>
-  <w:style w:type="table" w:styleId="703">
+  <w:style w:type="table" w:styleId="713">
     <w:name w:val="Plain Table 1"/>
-    <w:basedOn w:val="882"/>
+    <w:basedOn w:val="892"/>
     <w:uiPriority w:val="59"/>
     <w:pPr>
       <w:pBdr/>
@@ -3418,9 +2772,9 @@
       </w:tcPr>
     </w:tblStylePr>
   </w:style>
-  <w:style w:type="table" w:styleId="704">
+  <w:style w:type="table" w:styleId="714">
     <w:name w:val="Plain Table 2"/>
-    <w:basedOn w:val="882"/>
+    <w:basedOn w:val="892"/>
     <w:uiPriority w:val="59"/>
     <w:pPr>
       <w:pBdr/>
@@ -3651,9 +3005,9 @@
       </w:tcPr>
     </w:tblStylePr>
   </w:style>
-  <w:style w:type="table" w:styleId="705">
+  <w:style w:type="table" w:styleId="715">
     <w:name w:val="Plain Table 3"/>
-    <w:basedOn w:val="882"/>
+    <w:basedOn w:val="892"/>
     <w:uiPriority w:val="99"/>
     <w:pPr>
       <w:pBdr/>
@@ -3881,9 +3235,9 @@
       </w:tcPr>
     </w:tblStylePr>
   </w:style>
-  <w:style w:type="table" w:styleId="706">
+  <w:style w:type="table" w:styleId="716">
     <w:name w:val="Plain Table 4"/>
-    <w:basedOn w:val="882"/>
+    <w:basedOn w:val="892"/>
     <w:uiPriority w:val="99"/>
     <w:pPr>
       <w:pBdr/>
@@ -4097,9 +3451,9 @@
       </w:tcPr>
     </w:tblStylePr>
   </w:style>
-  <w:style w:type="table" w:styleId="707">
+  <w:style w:type="table" w:styleId="717">
     <w:name w:val="Plain Table 5"/>
-    <w:basedOn w:val="882"/>
+    <w:basedOn w:val="892"/>
     <w:uiPriority w:val="99"/>
     <w:pPr>
       <w:pBdr/>
@@ -4330,9 +3684,9 @@
       </w:tcPr>
     </w:tblStylePr>
   </w:style>
-  <w:style w:type="table" w:styleId="708">
+  <w:style w:type="table" w:styleId="718">
     <w:name w:val="Grid Table 1 Light"/>
-    <w:basedOn w:val="882"/>
+    <w:basedOn w:val="892"/>
     <w:uiPriority w:val="99"/>
     <w:pPr>
       <w:pBdr/>
@@ -4553,9 +3907,9 @@
       </w:tcPr>
     </w:tblStylePr>
   </w:style>
-  <w:style w:type="table" w:styleId="709">
+  <w:style w:type="table" w:styleId="719">
     <w:name w:val="Grid Table 1 Light - Accent 1"/>
-    <w:basedOn w:val="882"/>
+    <w:basedOn w:val="892"/>
     <w:uiPriority w:val="99"/>
     <w:pPr>
       <w:pBdr/>
@@ -4776,9 +4130,9 @@
       </w:tcPr>
     </w:tblStylePr>
   </w:style>
-  <w:style w:type="table" w:styleId="710">
+  <w:style w:type="table" w:styleId="720">
     <w:name w:val="Grid Table 1 Light - Accent 2"/>
-    <w:basedOn w:val="882"/>
+    <w:basedOn w:val="892"/>
     <w:uiPriority w:val="99"/>
     <w:pPr>
       <w:pBdr/>
@@ -4999,9 +4353,9 @@
       </w:tcPr>
     </w:tblStylePr>
   </w:style>
-  <w:style w:type="table" w:styleId="711">
+  <w:style w:type="table" w:styleId="721">
     <w:name w:val="Grid Table 1 Light - Accent 3"/>
-    <w:basedOn w:val="882"/>
+    <w:basedOn w:val="892"/>
     <w:uiPriority w:val="99"/>
     <w:pPr>
       <w:pBdr/>
@@ -5222,9 +4576,9 @@
       </w:tcPr>
     </w:tblStylePr>
   </w:style>
-  <w:style w:type="table" w:styleId="712">
+  <w:style w:type="table" w:styleId="722">
     <w:name w:val="Grid Table 1 Light - Accent 4"/>
-    <w:basedOn w:val="882"/>
+    <w:basedOn w:val="892"/>
     <w:uiPriority w:val="99"/>
     <w:pPr>
       <w:pBdr/>
@@ -5445,9 +4799,9 @@
       </w:tcPr>
     </w:tblStylePr>
   </w:style>
-  <w:style w:type="table" w:styleId="713">
+  <w:style w:type="table" w:styleId="723">
     <w:name w:val="Grid Table 1 Light - Accent 5"/>
-    <w:basedOn w:val="882"/>
+    <w:basedOn w:val="892"/>
     <w:uiPriority w:val="99"/>
     <w:pPr>
       <w:pBdr/>
@@ -5668,9 +5022,9 @@
       </w:tcPr>
     </w:tblStylePr>
   </w:style>
-  <w:style w:type="table" w:styleId="714">
+  <w:style w:type="table" w:styleId="724">
     <w:name w:val="Grid Table 1 Light - Accent 6"/>
-    <w:basedOn w:val="882"/>
+    <w:basedOn w:val="892"/>
     <w:uiPriority w:val="99"/>
     <w:pPr>
       <w:pBdr/>
@@ -5891,9 +5245,9 @@
       </w:tcPr>
     </w:tblStylePr>
   </w:style>
-  <w:style w:type="table" w:styleId="715">
+  <w:style w:type="table" w:styleId="725">
     <w:name w:val="Grid Table 2"/>
-    <w:basedOn w:val="882"/>
+    <w:basedOn w:val="892"/>
     <w:uiPriority w:val="99"/>
     <w:pPr>
       <w:pBdr/>
@@ -6123,9 +5477,9 @@
       </w:tcPr>
     </w:tblStylePr>
   </w:style>
-  <w:style w:type="table" w:styleId="716">
+  <w:style w:type="table" w:styleId="726">
     <w:name w:val="Grid Table 2 - Accent 1"/>
-    <w:basedOn w:val="882"/>
+    <w:basedOn w:val="892"/>
     <w:uiPriority w:val="99"/>
     <w:pPr>
       <w:pBdr/>
@@ -6355,9 +5709,9 @@
       </w:tcPr>
     </w:tblStylePr>
   </w:style>
-  <w:style w:type="table" w:styleId="717">
+  <w:style w:type="table" w:styleId="727">
     <w:name w:val="Grid Table 2 - Accent 2"/>
-    <w:basedOn w:val="882"/>
+    <w:basedOn w:val="892"/>
     <w:uiPriority w:val="99"/>
     <w:pPr>
       <w:pBdr/>
@@ -6587,9 +5941,9 @@
       </w:tcPr>
     </w:tblStylePr>
   </w:style>
-  <w:style w:type="table" w:styleId="718">
+  <w:style w:type="table" w:styleId="728">
     <w:name w:val="Grid Table 2 - Accent 3"/>
-    <w:basedOn w:val="882"/>
+    <w:basedOn w:val="892"/>
     <w:uiPriority w:val="99"/>
     <w:pPr>
       <w:pBdr/>
@@ -6819,9 +6173,9 @@
       </w:tcPr>
     </w:tblStylePr>
   </w:style>
-  <w:style w:type="table" w:styleId="719">
+  <w:style w:type="table" w:styleId="729">
     <w:name w:val="Grid Table 2 - Accent 4"/>
-    <w:basedOn w:val="882"/>
+    <w:basedOn w:val="892"/>
     <w:uiPriority w:val="99"/>
     <w:pPr>
       <w:pBdr/>
@@ -7051,9 +6405,9 @@
       </w:tcPr>
     </w:tblStylePr>
   </w:style>
-  <w:style w:type="table" w:styleId="720">
+  <w:style w:type="table" w:styleId="730">
     <w:name w:val="Grid Table 2 - Accent 5"/>
-    <w:basedOn w:val="882"/>
+    <w:basedOn w:val="892"/>
     <w:uiPriority w:val="99"/>
     <w:pPr>
       <w:pBdr/>
@@ -7283,9 +6637,9 @@
       </w:tcPr>
     </w:tblStylePr>
   </w:style>
-  <w:style w:type="table" w:styleId="721">
+  <w:style w:type="table" w:styleId="731">
     <w:name w:val="Grid Table 2 - Accent 6"/>
-    <w:basedOn w:val="882"/>
+    <w:basedOn w:val="892"/>
     <w:uiPriority w:val="99"/>
     <w:pPr>
       <w:pBdr/>
@@ -7515,9 +6869,9 @@
       </w:tcPr>
     </w:tblStylePr>
   </w:style>
-  <w:style w:type="table" w:styleId="722">
+  <w:style w:type="table" w:styleId="732">
     <w:name w:val="Grid Table 3"/>
-    <w:basedOn w:val="882"/>
+    <w:basedOn w:val="892"/>
     <w:uiPriority w:val="99"/>
     <w:pPr>
       <w:pBdr/>
@@ -7760,9 +7114,9 @@
       </w:tcPr>
     </w:tblStylePr>
   </w:style>
-  <w:style w:type="table" w:styleId="723">
+  <w:style w:type="table" w:styleId="733">
     <w:name w:val="Grid Table 3 - Accent 1"/>
-    <w:basedOn w:val="882"/>
+    <w:basedOn w:val="892"/>
     <w:uiPriority w:val="99"/>
     <w:pPr>
       <w:pBdr/>
@@ -8005,9 +7359,9 @@
       </w:tcPr>
     </w:tblStylePr>
   </w:style>
-  <w:style w:type="table" w:styleId="724">
+  <w:style w:type="table" w:styleId="734">
     <w:name w:val="Grid Table 3 - Accent 2"/>
-    <w:basedOn w:val="882"/>
+    <w:basedOn w:val="892"/>
     <w:uiPriority w:val="99"/>
     <w:pPr>
       <w:pBdr/>
@@ -8250,9 +7604,9 @@
       </w:tcPr>
     </w:tblStylePr>
   </w:style>
-  <w:style w:type="table" w:styleId="725">
+  <w:style w:type="table" w:styleId="735">
     <w:name w:val="Grid Table 3 - Accent 3"/>
-    <w:basedOn w:val="882"/>
+    <w:basedOn w:val="892"/>
     <w:uiPriority w:val="99"/>
     <w:pPr>
       <w:pBdr/>
@@ -8495,9 +7849,9 @@
       </w:tcPr>
     </w:tblStylePr>
   </w:style>
-  <w:style w:type="table" w:styleId="726">
+  <w:style w:type="table" w:styleId="736">
     <w:name w:val="Grid Table 3 - Accent 4"/>
-    <w:basedOn w:val="882"/>
+    <w:basedOn w:val="892"/>
     <w:uiPriority w:val="99"/>
     <w:pPr>
       <w:pBdr/>
@@ -8740,9 +8094,9 @@
       </w:tcPr>
     </w:tblStylePr>
   </w:style>
-  <w:style w:type="table" w:styleId="727">
+  <w:style w:type="table" w:styleId="737">
     <w:name w:val="Grid Table 3 - Accent 5"/>
-    <w:basedOn w:val="882"/>
+    <w:basedOn w:val="892"/>
     <w:uiPriority w:val="99"/>
     <w:pPr>
       <w:pBdr/>
@@ -8985,9 +8339,9 @@
       </w:tcPr>
     </w:tblStylePr>
   </w:style>
-  <w:style w:type="table" w:styleId="728">
+  <w:style w:type="table" w:styleId="738">
     <w:name w:val="Grid Table 3 - Accent 6"/>
-    <w:basedOn w:val="882"/>
+    <w:basedOn w:val="892"/>
     <w:uiPriority w:val="99"/>
     <w:pPr>
       <w:pBdr/>
@@ -9230,9 +8584,9 @@
       </w:tcPr>
     </w:tblStylePr>
   </w:style>
-  <w:style w:type="table" w:styleId="729">
+  <w:style w:type="table" w:styleId="739">
     <w:name w:val="Grid Table 4"/>
-    <w:basedOn w:val="882"/>
+    <w:basedOn w:val="892"/>
     <w:uiPriority w:val="59"/>
     <w:pPr>
       <w:pBdr/>
@@ -9463,9 +8817,9 @@
       </w:tcPr>
     </w:tblStylePr>
   </w:style>
-  <w:style w:type="table" w:styleId="730">
+  <w:style w:type="table" w:styleId="740">
     <w:name w:val="Grid Table 4 - Accent 1"/>
-    <w:basedOn w:val="882"/>
+    <w:basedOn w:val="892"/>
     <w:uiPriority w:val="59"/>
     <w:pPr>
       <w:pBdr/>
@@ -9696,9 +9050,9 @@
       </w:tcPr>
     </w:tblStylePr>
   </w:style>
-  <w:style w:type="table" w:styleId="731">
+  <w:style w:type="table" w:styleId="741">
     <w:name w:val="Grid Table 4 - Accent 2"/>
-    <w:basedOn w:val="882"/>
+    <w:basedOn w:val="892"/>
     <w:uiPriority w:val="59"/>
     <w:pPr>
       <w:pBdr/>
@@ -9929,9 +9283,9 @@
       </w:tcPr>
     </w:tblStylePr>
   </w:style>
-  <w:style w:type="table" w:styleId="732">
+  <w:style w:type="table" w:styleId="742">
     <w:name w:val="Grid Table 4 - Accent 3"/>
-    <w:basedOn w:val="882"/>
+    <w:basedOn w:val="892"/>
     <w:uiPriority w:val="59"/>
     <w:pPr>
       <w:pBdr/>
@@ -10162,9 +9516,9 @@
       </w:tcPr>
     </w:tblStylePr>
   </w:style>
-  <w:style w:type="table" w:styleId="733">
+  <w:style w:type="table" w:styleId="743">
     <w:name w:val="Grid Table 4 - Accent 4"/>
-    <w:basedOn w:val="882"/>
+    <w:basedOn w:val="892"/>
     <w:uiPriority w:val="59"/>
     <w:pPr>
       <w:pBdr/>
@@ -10395,9 +9749,9 @@
       </w:tcPr>
     </w:tblStylePr>
   </w:style>
-  <w:style w:type="table" w:styleId="734">
+  <w:style w:type="table" w:styleId="744">
     <w:name w:val="Grid Table 4 - Accent 5"/>
-    <w:basedOn w:val="882"/>
+    <w:basedOn w:val="892"/>
     <w:uiPriority w:val="59"/>
     <w:pPr>
       <w:pBdr/>
@@ -10628,9 +9982,9 @@
       </w:tcPr>
     </w:tblStylePr>
   </w:style>
-  <w:style w:type="table" w:styleId="735">
+  <w:style w:type="table" w:styleId="745">
     <w:name w:val="Grid Table 4 - Accent 6"/>
-    <w:basedOn w:val="882"/>
+    <w:basedOn w:val="892"/>
     <w:uiPriority w:val="59"/>
     <w:pPr>
       <w:pBdr/>
@@ -10861,9 +10215,9 @@
       </w:tcPr>
     </w:tblStylePr>
   </w:style>
-  <w:style w:type="table" w:styleId="736">
+  <w:style w:type="table" w:styleId="746">
     <w:name w:val="Grid Table 5 Dark"/>
-    <w:basedOn w:val="882"/>
+    <w:basedOn w:val="892"/>
     <w:uiPriority w:val="99"/>
     <w:pPr>
       <w:pBdr/>
@@ -11089,9 +10443,9 @@
       </w:tcPr>
     </w:tblStylePr>
   </w:style>
-  <w:style w:type="table" w:styleId="737">
+  <w:style w:type="table" w:styleId="747">
     <w:name w:val="Grid Table 5 Dark- Accent 1"/>
-    <w:basedOn w:val="882"/>
+    <w:basedOn w:val="892"/>
     <w:uiPriority w:val="99"/>
     <w:pPr>
       <w:pBdr/>
@@ -11317,9 +10671,9 @@
       </w:tcPr>
     </w:tblStylePr>
   </w:style>
-  <w:style w:type="table" w:styleId="738">
+  <w:style w:type="table" w:styleId="748">
     <w:name w:val="Grid Table 5 Dark - Accent 2"/>
-    <w:basedOn w:val="882"/>
+    <w:basedOn w:val="892"/>
     <w:uiPriority w:val="99"/>
     <w:pPr>
       <w:pBdr/>
@@ -11545,9 +10899,9 @@
       </w:tcPr>
     </w:tblStylePr>
   </w:style>
-  <w:style w:type="table" w:styleId="739">
+  <w:style w:type="table" w:styleId="749">
     <w:name w:val="Grid Table 5 Dark - Accent 3"/>
-    <w:basedOn w:val="882"/>
+    <w:basedOn w:val="892"/>
     <w:uiPriority w:val="99"/>
     <w:pPr>
       <w:pBdr/>
@@ -11773,9 +11127,9 @@
       </w:tcPr>
     </w:tblStylePr>
   </w:style>
-  <w:style w:type="table" w:styleId="740">
+  <w:style w:type="table" w:styleId="750">
     <w:name w:val="Grid Table 5 Dark- Accent 4"/>
-    <w:basedOn w:val="882"/>
+    <w:basedOn w:val="892"/>
     <w:uiPriority w:val="99"/>
     <w:pPr>
       <w:pBdr/>
@@ -12001,9 +11355,9 @@
       </w:tcPr>
     </w:tblStylePr>
   </w:style>
-  <w:style w:type="table" w:styleId="741">
+  <w:style w:type="table" w:styleId="751">
     <w:name w:val="Grid Table 5 Dark - Accent 5"/>
-    <w:basedOn w:val="882"/>
+    <w:basedOn w:val="892"/>
     <w:uiPriority w:val="99"/>
     <w:pPr>
       <w:pBdr/>
@@ -12229,9 +11583,9 @@
       </w:tcPr>
     </w:tblStylePr>
   </w:style>
-  <w:style w:type="table" w:styleId="742">
+  <w:style w:type="table" w:styleId="752">
     <w:name w:val="Grid Table 5 Dark - Accent 6"/>
-    <w:basedOn w:val="882"/>
+    <w:basedOn w:val="892"/>
     <w:uiPriority w:val="99"/>
     <w:pPr>
       <w:pBdr/>
@@ -12457,9 +11811,9 @@
       </w:tcPr>
     </w:tblStylePr>
   </w:style>
-  <w:style w:type="table" w:styleId="743">
+  <w:style w:type="table" w:styleId="753">
     <w:name w:val="Grid Table 6 Colorful"/>
-    <w:basedOn w:val="882"/>
+    <w:basedOn w:val="892"/>
     <w:uiPriority w:val="99"/>
     <w:pPr>
       <w:pBdr/>
@@ -12687,9 +12041,9 @@
       </w:tcPr>
     </w:tblStylePr>
   </w:style>
-  <w:style w:type="table" w:styleId="744">
+  <w:style w:type="table" w:styleId="754">
     <w:name w:val="Grid Table 6 Colorful - Accent 1"/>
-    <w:basedOn w:val="882"/>
+    <w:basedOn w:val="892"/>
     <w:uiPriority w:val="99"/>
     <w:pPr>
       <w:pBdr/>
@@ -12917,9 +12271,9 @@
       </w:tcPr>
     </w:tblStylePr>
   </w:style>
-  <w:style w:type="table" w:styleId="745">
+  <w:style w:type="table" w:styleId="755">
     <w:name w:val="Grid Table 6 Colorful - Accent 2"/>
-    <w:basedOn w:val="882"/>
+    <w:basedOn w:val="892"/>
     <w:uiPriority w:val="99"/>
     <w:pPr>
       <w:pBdr/>
@@ -13147,9 +12501,9 @@
       </w:tcPr>
     </w:tblStylePr>
   </w:style>
-  <w:style w:type="table" w:styleId="746">
+  <w:style w:type="table" w:styleId="756">
     <w:name w:val="Grid Table 6 Colorful - Accent 3"/>
-    <w:basedOn w:val="882"/>
+    <w:basedOn w:val="892"/>
     <w:uiPriority w:val="99"/>
     <w:pPr>
       <w:pBdr/>
@@ -13377,9 +12731,9 @@
       </w:tcPr>
     </w:tblStylePr>
   </w:style>
-  <w:style w:type="table" w:styleId="747">
+  <w:style w:type="table" w:styleId="757">
     <w:name w:val="Grid Table 6 Colorful - Accent 4"/>
-    <w:basedOn w:val="882"/>
+    <w:basedOn w:val="892"/>
     <w:uiPriority w:val="99"/>
     <w:pPr>
       <w:pBdr/>
@@ -13607,9 +12961,9 @@
       </w:tcPr>
     </w:tblStylePr>
   </w:style>
-  <w:style w:type="table" w:styleId="748">
+  <w:style w:type="table" w:styleId="758">
     <w:name w:val="Grid Table 6 Colorful - Accent 5"/>
-    <w:basedOn w:val="882"/>
+    <w:basedOn w:val="892"/>
     <w:uiPriority w:val="99"/>
     <w:pPr>
       <w:pBdr/>
@@ -13837,9 +13191,9 @@
       </w:tcPr>
     </w:tblStylePr>
   </w:style>
-  <w:style w:type="table" w:styleId="749">
+  <w:style w:type="table" w:styleId="759">
     <w:name w:val="Grid Table 6 Colorful - Accent 6"/>
-    <w:basedOn w:val="882"/>
+    <w:basedOn w:val="892"/>
     <w:uiPriority w:val="99"/>
     <w:pPr>
       <w:pBdr/>
@@ -14067,9 +13421,9 @@
       </w:tcPr>
     </w:tblStylePr>
   </w:style>
-  <w:style w:type="table" w:styleId="750">
+  <w:style w:type="table" w:styleId="760">
     <w:name w:val="Grid Table 7 Colorful"/>
-    <w:basedOn w:val="882"/>
+    <w:basedOn w:val="892"/>
     <w:uiPriority w:val="99"/>
     <w:pPr>
       <w:pBdr/>
@@ -14321,9 +13675,9 @@
       </w:tcPr>
     </w:tblStylePr>
   </w:style>
-  <w:style w:type="table" w:styleId="751">
+  <w:style w:type="table" w:styleId="761">
     <w:name w:val="Grid Table 7 Colorful - Accent 1"/>
-    <w:basedOn w:val="882"/>
+    <w:basedOn w:val="892"/>
     <w:uiPriority w:val="99"/>
     <w:pPr>
       <w:pBdr/>
@@ -14575,9 +13929,9 @@
       </w:tcPr>
     </w:tblStylePr>
   </w:style>
-  <w:style w:type="table" w:styleId="752">
+  <w:style w:type="table" w:styleId="762">
     <w:name w:val="Grid Table 7 Colorful - Accent 2"/>
-    <w:basedOn w:val="882"/>
+    <w:basedOn w:val="892"/>
     <w:uiPriority w:val="99"/>
     <w:pPr>
       <w:pBdr/>
@@ -14829,9 +14183,9 @@
       </w:tcPr>
     </w:tblStylePr>
   </w:style>
-  <w:style w:type="table" w:styleId="753">
+  <w:style w:type="table" w:styleId="763">
     <w:name w:val="Grid Table 7 Colorful - Accent 3"/>
-    <w:basedOn w:val="882"/>
+    <w:basedOn w:val="892"/>
     <w:uiPriority w:val="99"/>
     <w:pPr>
       <w:pBdr/>
@@ -15083,9 +14437,9 @@
       </w:tcPr>
     </w:tblStylePr>
   </w:style>
-  <w:style w:type="table" w:styleId="754">
+  <w:style w:type="table" w:styleId="764">
     <w:name w:val="Grid Table 7 Colorful - Accent 4"/>
-    <w:basedOn w:val="882"/>
+    <w:basedOn w:val="892"/>
     <w:uiPriority w:val="99"/>
     <w:pPr>
       <w:pBdr/>
@@ -15337,9 +14691,9 @@
       </w:tcPr>
     </w:tblStylePr>
   </w:style>
-  <w:style w:type="table" w:styleId="755">
+  <w:style w:type="table" w:styleId="765">
     <w:name w:val="Grid Table 7 Colorful - Accent 5"/>
-    <w:basedOn w:val="882"/>
+    <w:basedOn w:val="892"/>
     <w:uiPriority w:val="99"/>
     <w:pPr>
       <w:pBdr/>
@@ -15591,9 +14945,9 @@
       </w:tcPr>
     </w:tblStylePr>
   </w:style>
-  <w:style w:type="table" w:styleId="756">
+  <w:style w:type="table" w:styleId="766">
     <w:name w:val="Grid Table 7 Colorful - Accent 6"/>
-    <w:basedOn w:val="882"/>
+    <w:basedOn w:val="892"/>
     <w:uiPriority w:val="99"/>
     <w:pPr>
       <w:pBdr/>
@@ -15845,9 +15199,9 @@
       </w:tcPr>
     </w:tblStylePr>
   </w:style>
-  <w:style w:type="table" w:styleId="757">
+  <w:style w:type="table" w:styleId="767">
     <w:name w:val="List Table 1 Light"/>
-    <w:basedOn w:val="882"/>
+    <w:basedOn w:val="892"/>
     <w:uiPriority w:val="99"/>
     <w:pPr>
       <w:pBdr/>
@@ -16061,9 +15415,9 @@
       </w:tcPr>
     </w:tblStylePr>
   </w:style>
-  <w:style w:type="table" w:styleId="758">
+  <w:style w:type="table" w:styleId="768">
     <w:name w:val="List Table 1 Light - Accent 1"/>
-    <w:basedOn w:val="882"/>
+    <w:basedOn w:val="892"/>
     <w:uiPriority w:val="99"/>
     <w:pPr>
       <w:pBdr/>
@@ -16277,9 +15631,9 @@
       </w:tcPr>
     </w:tblStylePr>
   </w:style>
-  <w:style w:type="table" w:styleId="759">
+  <w:style w:type="table" w:styleId="769">
     <w:name w:val="List Table 1 Light - Accent 2"/>
-    <w:basedOn w:val="882"/>
+    <w:basedOn w:val="892"/>
     <w:uiPriority w:val="99"/>
     <w:pPr>
       <w:pBdr/>
@@ -16493,9 +15847,9 @@
       </w:tcPr>
     </w:tblStylePr>
   </w:style>
-  <w:style w:type="table" w:styleId="760">
+  <w:style w:type="table" w:styleId="770">
     <w:name w:val="List Table 1 Light - Accent 3"/>
-    <w:basedOn w:val="882"/>
+    <w:basedOn w:val="892"/>
     <w:uiPriority w:val="99"/>
     <w:pPr>
       <w:pBdr/>
@@ -16709,9 +16063,9 @@
       </w:tcPr>
     </w:tblStylePr>
   </w:style>
-  <w:style w:type="table" w:styleId="761">
+  <w:style w:type="table" w:styleId="771">
     <w:name w:val="List Table 1 Light - Accent 4"/>
-    <w:basedOn w:val="882"/>
+    <w:basedOn w:val="892"/>
     <w:uiPriority w:val="99"/>
     <w:pPr>
       <w:pBdr/>
@@ -16925,9 +16279,9 @@
       </w:tcPr>
     </w:tblStylePr>
   </w:style>
-  <w:style w:type="table" w:styleId="762">
+  <w:style w:type="table" w:styleId="772">
     <w:name w:val="List Table 1 Light - Accent 5"/>
-    <w:basedOn w:val="882"/>
+    <w:basedOn w:val="892"/>
     <w:uiPriority w:val="99"/>
     <w:pPr>
       <w:pBdr/>
@@ -17141,9 +16495,9 @@
       </w:tcPr>
     </w:tblStylePr>
   </w:style>
-  <w:style w:type="table" w:styleId="763">
+  <w:style w:type="table" w:styleId="773">
     <w:name w:val="List Table 1 Light - Accent 6"/>
-    <w:basedOn w:val="882"/>
+    <w:basedOn w:val="892"/>
     <w:uiPriority w:val="99"/>
     <w:pPr>
       <w:pBdr/>
@@ -17357,9 +16711,9 @@
       </w:tcPr>
     </w:tblStylePr>
   </w:style>
-  <w:style w:type="table" w:styleId="764">
+  <w:style w:type="table" w:styleId="774">
     <w:name w:val="List Table 2"/>
-    <w:basedOn w:val="882"/>
+    <w:basedOn w:val="892"/>
     <w:uiPriority w:val="99"/>
     <w:pPr>
       <w:pBdr/>
@@ -17595,9 +16949,9 @@
       </w:tcPr>
     </w:tblStylePr>
   </w:style>
-  <w:style w:type="table" w:styleId="765">
+  <w:style w:type="table" w:styleId="775">
     <w:name w:val="List Table 2 - Accent 1"/>
-    <w:basedOn w:val="882"/>
+    <w:basedOn w:val="892"/>
     <w:uiPriority w:val="99"/>
     <w:pPr>
       <w:pBdr/>
@@ -17833,9 +17187,9 @@
       </w:tcPr>
     </w:tblStylePr>
   </w:style>
-  <w:style w:type="table" w:styleId="766">
+  <w:style w:type="table" w:styleId="776">
     <w:name w:val="List Table 2 - Accent 2"/>
-    <w:basedOn w:val="882"/>
+    <w:basedOn w:val="892"/>
     <w:uiPriority w:val="99"/>
     <w:pPr>
       <w:pBdr/>
@@ -18071,9 +17425,9 @@
       </w:tcPr>
     </w:tblStylePr>
   </w:style>
-  <w:style w:type="table" w:styleId="767">
+  <w:style w:type="table" w:styleId="777">
     <w:name w:val="List Table 2 - Accent 3"/>
-    <w:basedOn w:val="882"/>
+    <w:basedOn w:val="892"/>
     <w:uiPriority w:val="99"/>
     <w:pPr>
       <w:pBdr/>
@@ -18309,9 +17663,9 @@
       </w:tcPr>
     </w:tblStylePr>
   </w:style>
-  <w:style w:type="table" w:styleId="768">
+  <w:style w:type="table" w:styleId="778">
     <w:name w:val="List Table 2 - Accent 4"/>
-    <w:basedOn w:val="882"/>
+    <w:basedOn w:val="892"/>
     <w:uiPriority w:val="99"/>
     <w:pPr>
       <w:pBdr/>
@@ -18547,9 +17901,9 @@
       </w:tcPr>
     </w:tblStylePr>
   </w:style>
-  <w:style w:type="table" w:styleId="769">
+  <w:style w:type="table" w:styleId="779">
     <w:name w:val="List Table 2 - Accent 5"/>
-    <w:basedOn w:val="882"/>
+    <w:basedOn w:val="892"/>
     <w:uiPriority w:val="99"/>
     <w:pPr>
       <w:pBdr/>
@@ -18785,9 +18139,9 @@
       </w:tcPr>
     </w:tblStylePr>
   </w:style>
-  <w:style w:type="table" w:styleId="770">
+  <w:style w:type="table" w:styleId="780">
     <w:name w:val="List Table 2 - Accent 6"/>
-    <w:basedOn w:val="882"/>
+    <w:basedOn w:val="892"/>
     <w:uiPriority w:val="99"/>
     <w:pPr>
       <w:pBdr/>
@@ -19023,9 +18377,9 @@
       </w:tcPr>
     </w:tblStylePr>
   </w:style>
-  <w:style w:type="table" w:styleId="771">
+  <w:style w:type="table" w:styleId="781">
     <w:name w:val="List Table 3"/>
-    <w:basedOn w:val="882"/>
+    <w:basedOn w:val="892"/>
     <w:uiPriority w:val="99"/>
     <w:pPr>
       <w:pBdr/>
@@ -19251,9 +18605,9 @@
       </w:tcPr>
     </w:tblStylePr>
   </w:style>
-  <w:style w:type="table" w:styleId="772">
+  <w:style w:type="table" w:styleId="782">
     <w:name w:val="List Table 3 - Accent 1"/>
-    <w:basedOn w:val="882"/>
+    <w:basedOn w:val="892"/>
     <w:uiPriority w:val="99"/>
     <w:pPr>
       <w:pBdr/>
@@ -19479,9 +18833,9 @@
       </w:tcPr>
     </w:tblStylePr>
   </w:style>
-  <w:style w:type="table" w:styleId="773">
+  <w:style w:type="table" w:styleId="783">
     <w:name w:val="List Table 3 - Accent 2"/>
-    <w:basedOn w:val="882"/>
+    <w:basedOn w:val="892"/>
     <w:uiPriority w:val="99"/>
     <w:pPr>
       <w:pBdr/>
@@ -19707,9 +19061,9 @@
       </w:tcPr>
     </w:tblStylePr>
   </w:style>
-  <w:style w:type="table" w:styleId="774">
+  <w:style w:type="table" w:styleId="784">
     <w:name w:val="List Table 3 - Accent 3"/>
-    <w:basedOn w:val="882"/>
+    <w:basedOn w:val="892"/>
     <w:uiPriority w:val="99"/>
     <w:pPr>
       <w:pBdr/>
@@ -19935,9 +19289,9 @@
       </w:tcPr>
     </w:tblStylePr>
   </w:style>
-  <w:style w:type="table" w:styleId="775">
+  <w:style w:type="table" w:styleId="785">
     <w:name w:val="List Table 3 - Accent 4"/>
-    <w:basedOn w:val="882"/>
+    <w:basedOn w:val="892"/>
     <w:uiPriority w:val="99"/>
     <w:pPr>
       <w:pBdr/>
@@ -20163,9 +19517,9 @@
       </w:tcPr>
     </w:tblStylePr>
   </w:style>
-  <w:style w:type="table" w:styleId="776">
+  <w:style w:type="table" w:styleId="786">
     <w:name w:val="List Table 3 - Accent 5"/>
-    <w:basedOn w:val="882"/>
+    <w:basedOn w:val="892"/>
     <w:uiPriority w:val="99"/>
     <w:pPr>
       <w:pBdr/>
@@ -20391,9 +19745,9 @@
       </w:tcPr>
     </w:tblStylePr>
   </w:style>
-  <w:style w:type="table" w:styleId="777">
+  <w:style w:type="table" w:styleId="787">
     <w:name w:val="List Table 3 - Accent 6"/>
-    <w:basedOn w:val="882"/>
+    <w:basedOn w:val="892"/>
     <w:uiPriority w:val="99"/>
     <w:pPr>
       <w:pBdr/>
@@ -20619,9 +19973,9 @@
       </w:tcPr>
     </w:tblStylePr>
   </w:style>
-  <w:style w:type="table" w:styleId="778">
+  <w:style w:type="table" w:styleId="788">
     <w:name w:val="List Table 4"/>
-    <w:basedOn w:val="882"/>
+    <w:basedOn w:val="892"/>
     <w:uiPriority w:val="99"/>
     <w:pPr>
       <w:pBdr/>
@@ -20844,9 +20198,9 @@
       </w:tcPr>
     </w:tblStylePr>
   </w:style>
-  <w:style w:type="table" w:styleId="779">
+  <w:style w:type="table" w:styleId="789">
     <w:name w:val="List Table 4 - Accent 1"/>
-    <w:basedOn w:val="882"/>
+    <w:basedOn w:val="892"/>
     <w:uiPriority w:val="99"/>
     <w:pPr>
       <w:pBdr/>
@@ -21069,9 +20423,9 @@
       </w:tcPr>
     </w:tblStylePr>
   </w:style>
-  <w:style w:type="table" w:styleId="780">
+  <w:style w:type="table" w:styleId="790">
     <w:name w:val="List Table 4 - Accent 2"/>
-    <w:basedOn w:val="882"/>
+    <w:basedOn w:val="892"/>
     <w:uiPriority w:val="99"/>
     <w:pPr>
       <w:pBdr/>
@@ -21294,9 +20648,9 @@
       </w:tcPr>
     </w:tblStylePr>
   </w:style>
-  <w:style w:type="table" w:styleId="781">
+  <w:style w:type="table" w:styleId="791">
     <w:name w:val="List Table 4 - Accent 3"/>
-    <w:basedOn w:val="882"/>
+    <w:basedOn w:val="892"/>
     <w:uiPriority w:val="99"/>
     <w:pPr>
       <w:pBdr/>
@@ -21519,9 +20873,9 @@
       </w:tcPr>
     </w:tblStylePr>
   </w:style>
-  <w:style w:type="table" w:styleId="782">
+  <w:style w:type="table" w:styleId="792">
     <w:name w:val="List Table 4 - Accent 4"/>
-    <w:basedOn w:val="882"/>
+    <w:basedOn w:val="892"/>
     <w:uiPriority w:val="99"/>
     <w:pPr>
       <w:pBdr/>
@@ -21744,9 +21098,9 @@
       </w:tcPr>
     </w:tblStylePr>
   </w:style>
-  <w:style w:type="table" w:styleId="783">
+  <w:style w:type="table" w:styleId="793">
     <w:name w:val="List Table 4 - Accent 5"/>
-    <w:basedOn w:val="882"/>
+    <w:basedOn w:val="892"/>
     <w:uiPriority w:val="99"/>
     <w:pPr>
       <w:pBdr/>
@@ -21969,9 +21323,9 @@
       </w:tcPr>
     </w:tblStylePr>
   </w:style>
-  <w:style w:type="table" w:styleId="784">
+  <w:style w:type="table" w:styleId="794">
     <w:name w:val="List Table 4 - Accent 6"/>
-    <w:basedOn w:val="882"/>
+    <w:basedOn w:val="892"/>
     <w:uiPriority w:val="99"/>
     <w:pPr>
       <w:pBdr/>
@@ -22194,9 +21548,9 @@
       </w:tcPr>
     </w:tblStylePr>
   </w:style>
-  <w:style w:type="table" w:styleId="785">
+  <w:style w:type="table" w:styleId="795">
     <w:name w:val="List Table 5 Dark"/>
-    <w:basedOn w:val="882"/>
+    <w:basedOn w:val="892"/>
     <w:uiPriority w:val="99"/>
     <w:pPr>
       <w:pBdr/>
@@ -22436,9 +21790,9 @@
       </w:tcPr>
     </w:tblStylePr>
   </w:style>
-  <w:style w:type="table" w:styleId="786">
+  <w:style w:type="table" w:styleId="796">
     <w:name w:val="List Table 5 Dark - Accent 1"/>
-    <w:basedOn w:val="882"/>
+    <w:basedOn w:val="892"/>
     <w:uiPriority w:val="99"/>
     <w:pPr>
       <w:pBdr/>
@@ -22678,9 +22032,9 @@
       </w:tcPr>
     </w:tblStylePr>
   </w:style>
-  <w:style w:type="table" w:styleId="787">
+  <w:style w:type="table" w:styleId="797">
     <w:name w:val="List Table 5 Dark - Accent 2"/>
-    <w:basedOn w:val="882"/>
+    <w:basedOn w:val="892"/>
     <w:uiPriority w:val="99"/>
     <w:pPr>
       <w:pBdr/>
@@ -22920,9 +22274,9 @@
       </w:tcPr>
     </w:tblStylePr>
   </w:style>
-  <w:style w:type="table" w:styleId="788">
+  <w:style w:type="table" w:styleId="798">
     <w:name w:val="List Table 5 Dark - Accent 3"/>
-    <w:basedOn w:val="882"/>
+    <w:basedOn w:val="892"/>
     <w:uiPriority w:val="99"/>
     <w:pPr>
       <w:pBdr/>
@@ -23162,9 +22516,9 @@
       </w:tcPr>
     </w:tblStylePr>
   </w:style>
-  <w:style w:type="table" w:styleId="789">
+  <w:style w:type="table" w:styleId="799">
     <w:name w:val="List Table 5 Dark - Accent 4"/>
-    <w:basedOn w:val="882"/>
+    <w:basedOn w:val="892"/>
     <w:uiPriority w:val="99"/>
     <w:pPr>
       <w:pBdr/>
@@ -23404,9 +22758,9 @@
       </w:tcPr>
     </w:tblStylePr>
   </w:style>
-  <w:style w:type="table" w:styleId="790">
+  <w:style w:type="table" w:styleId="800">
     <w:name w:val="List Table 5 Dark - Accent 5"/>
-    <w:basedOn w:val="882"/>
+    <w:basedOn w:val="892"/>
     <w:uiPriority w:val="99"/>
     <w:pPr>
       <w:pBdr/>
@@ -23646,9 +23000,9 @@
       </w:tcPr>
     </w:tblStylePr>
   </w:style>
-  <w:style w:type="table" w:styleId="791">
+  <w:style w:type="table" w:styleId="801">
     <w:name w:val="List Table 5 Dark - Accent 6"/>
-    <w:basedOn w:val="882"/>
+    <w:basedOn w:val="892"/>
     <w:uiPriority w:val="99"/>
     <w:pPr>
       <w:pBdr/>
@@ -23888,9 +23242,9 @@
       </w:tcPr>
     </w:tblStylePr>
   </w:style>
-  <w:style w:type="table" w:styleId="792">
+  <w:style w:type="table" w:styleId="802">
     <w:name w:val="List Table 6 Colorful"/>
-    <w:basedOn w:val="882"/>
+    <w:basedOn w:val="892"/>
     <w:uiPriority w:val="99"/>
     <w:pPr>
       <w:pBdr/>
@@ -24111,9 +23465,9 @@
       </w:tcPr>
     </w:tblStylePr>
   </w:style>
-  <w:style w:type="table" w:styleId="793">
+  <w:style w:type="table" w:styleId="803">
     <w:name w:val="List Table 6 Colorful - Accent 1"/>
-    <w:basedOn w:val="882"/>
+    <w:basedOn w:val="892"/>
     <w:uiPriority w:val="99"/>
     <w:pPr>
       <w:pBdr/>
@@ -24334,9 +23688,9 @@
       </w:tcPr>
     </w:tblStylePr>
   </w:style>
-  <w:style w:type="table" w:styleId="794">
+  <w:style w:type="table" w:styleId="804">
     <w:name w:val="List Table 6 Colorful - Accent 2"/>
-    <w:basedOn w:val="882"/>
+    <w:basedOn w:val="892"/>
     <w:uiPriority w:val="99"/>
     <w:pPr>
       <w:pBdr/>
@@ -24557,9 +23911,9 @@
       </w:tcPr>
     </w:tblStylePr>
   </w:style>
-  <w:style w:type="table" w:styleId="795">
+  <w:style w:type="table" w:styleId="805">
     <w:name w:val="List Table 6 Colorful - Accent 3"/>
-    <w:basedOn w:val="882"/>
+    <w:basedOn w:val="892"/>
     <w:uiPriority w:val="99"/>
     <w:pPr>
       <w:pBdr/>
@@ -24780,9 +24134,9 @@
       </w:tcPr>
     </w:tblStylePr>
   </w:style>
-  <w:style w:type="table" w:styleId="796">
+  <w:style w:type="table" w:styleId="806">
     <w:name w:val="List Table 6 Colorful - Accent 4"/>
-    <w:basedOn w:val="882"/>
+    <w:basedOn w:val="892"/>
     <w:uiPriority w:val="99"/>
     <w:pPr>
       <w:pBdr/>
@@ -25003,9 +24357,9 @@
       </w:tcPr>
     </w:tblStylePr>
   </w:style>
-  <w:style w:type="table" w:styleId="797">
+  <w:style w:type="table" w:styleId="807">
     <w:name w:val="List Table 6 Colorful - Accent 5"/>
-    <w:basedOn w:val="882"/>
+    <w:basedOn w:val="892"/>
     <w:uiPriority w:val="99"/>
     <w:pPr>
       <w:pBdr/>
@@ -25226,9 +24580,9 @@
       </w:tcPr>
     </w:tblStylePr>
   </w:style>
-  <w:style w:type="table" w:styleId="798">
+  <w:style w:type="table" w:styleId="808">
     <w:name w:val="List Table 6 Colorful - Accent 6"/>
-    <w:basedOn w:val="882"/>
+    <w:basedOn w:val="892"/>
     <w:uiPriority w:val="99"/>
     <w:pPr>
       <w:pBdr/>
@@ -25449,9 +24803,9 @@
       </w:tcPr>
     </w:tblStylePr>
   </w:style>
-  <w:style w:type="table" w:styleId="799">
+  <w:style w:type="table" w:styleId="809">
     <w:name w:val="List Table 7 Colorful"/>
-    <w:basedOn w:val="882"/>
+    <w:basedOn w:val="892"/>
     <w:uiPriority w:val="99"/>
     <w:pPr>
       <w:pBdr/>
@@ -25705,9 +25059,9 @@
       </w:tcPr>
     </w:tblStylePr>
   </w:style>
-  <w:style w:type="table" w:styleId="800">
+  <w:style w:type="table" w:styleId="810">
     <w:name w:val="List Table 7 Colorful - Accent 1"/>
-    <w:basedOn w:val="882"/>
+    <w:basedOn w:val="892"/>
     <w:uiPriority w:val="99"/>
     <w:pPr>
       <w:pBdr/>
@@ -25961,9 +25315,9 @@
       </w:tcPr>
     </w:tblStylePr>
   </w:style>
-  <w:style w:type="table" w:styleId="801">
+  <w:style w:type="table" w:styleId="811">
     <w:name w:val="List Table 7 Colorful - Accent 2"/>
-    <w:basedOn w:val="882"/>
+    <w:basedOn w:val="892"/>
     <w:uiPriority w:val="99"/>
     <w:pPr>
       <w:pBdr/>
@@ -26217,9 +25571,9 @@
       </w:tcPr>
     </w:tblStylePr>
   </w:style>
-  <w:style w:type="table" w:styleId="802">
+  <w:style w:type="table" w:styleId="812">
     <w:name w:val="List Table 7 Colorful - Accent 3"/>
-    <w:basedOn w:val="882"/>
+    <w:basedOn w:val="892"/>
     <w:uiPriority w:val="99"/>
     <w:pPr>
       <w:pBdr/>
@@ -26473,9 +25827,9 @@
       </w:tcPr>
     </w:tblStylePr>
   </w:style>
-  <w:style w:type="table" w:styleId="803">
+  <w:style w:type="table" w:styleId="813">
     <w:name w:val="List Table 7 Colorful - Accent 4"/>
-    <w:basedOn w:val="882"/>
+    <w:basedOn w:val="892"/>
     <w:uiPriority w:val="99"/>
     <w:pPr>
       <w:pBdr/>
@@ -26729,9 +26083,9 @@
       </w:tcPr>
     </w:tblStylePr>
   </w:style>
-  <w:style w:type="table" w:styleId="804">
+  <w:style w:type="table" w:styleId="814">
     <w:name w:val="List Table 7 Colorful - Accent 5"/>
-    <w:basedOn w:val="882"/>
+    <w:basedOn w:val="892"/>
     <w:uiPriority w:val="99"/>
     <w:pPr>
       <w:pBdr/>
@@ -26985,9 +26339,9 @@
       </w:tcPr>
     </w:tblStylePr>
   </w:style>
-  <w:style w:type="table" w:styleId="805">
+  <w:style w:type="table" w:styleId="815">
     <w:name w:val="List Table 7 Colorful - Accent 6"/>
-    <w:basedOn w:val="882"/>
+    <w:basedOn w:val="892"/>
     <w:uiPriority w:val="99"/>
     <w:pPr>
       <w:pBdr/>
@@ -27241,9 +26595,9 @@
       </w:tcPr>
     </w:tblStylePr>
   </w:style>
-  <w:style w:type="table" w:styleId="806">
+  <w:style w:type="table" w:styleId="816">
     <w:name w:val="Lined - Accent"/>
-    <w:basedOn w:val="882"/>
+    <w:basedOn w:val="892"/>
     <w:uiPriority w:val="99"/>
     <w:pPr>
       <w:pBdr/>
@@ -27478,9 +26832,9 @@
       </w:tcPr>
     </w:tblStylePr>
   </w:style>
-  <w:style w:type="table" w:styleId="807">
+  <w:style w:type="table" w:styleId="817">
     <w:name w:val="Lined - Accent 1"/>
-    <w:basedOn w:val="882"/>
+    <w:basedOn w:val="892"/>
     <w:uiPriority w:val="99"/>
     <w:pPr>
       <w:pBdr/>
@@ -27715,9 +27069,9 @@
       </w:tcPr>
     </w:tblStylePr>
   </w:style>
-  <w:style w:type="table" w:styleId="808">
+  <w:style w:type="table" w:styleId="818">
     <w:name w:val="Lined - Accent 2"/>
-    <w:basedOn w:val="882"/>
+    <w:basedOn w:val="892"/>
     <w:uiPriority w:val="99"/>
     <w:pPr>
       <w:pBdr/>
@@ -27952,9 +27306,9 @@
       </w:tcPr>
     </w:tblStylePr>
   </w:style>
-  <w:style w:type="table" w:styleId="809">
+  <w:style w:type="table" w:styleId="819">
     <w:name w:val="Lined - Accent 3"/>
-    <w:basedOn w:val="882"/>
+    <w:basedOn w:val="892"/>
     <w:uiPriority w:val="99"/>
     <w:pPr>
       <w:pBdr/>
@@ -28189,9 +27543,9 @@
       </w:tcPr>
     </w:tblStylePr>
   </w:style>
-  <w:style w:type="table" w:styleId="810">
+  <w:style w:type="table" w:styleId="820">
     <w:name w:val="Lined - Accent 4"/>
-    <w:basedOn w:val="882"/>
+    <w:basedOn w:val="892"/>
     <w:uiPriority w:val="99"/>
     <w:pPr>
       <w:pBdr/>
@@ -28426,9 +27780,9 @@
       </w:tcPr>
     </w:tblStylePr>
   </w:style>
-  <w:style w:type="table" w:styleId="811">
+  <w:style w:type="table" w:styleId="821">
     <w:name w:val="Lined - Accent 5"/>
-    <w:basedOn w:val="882"/>
+    <w:basedOn w:val="892"/>
     <w:uiPriority w:val="99"/>
     <w:pPr>
       <w:pBdr/>
@@ -28663,9 +28017,9 @@
       </w:tcPr>
     </w:tblStylePr>
   </w:style>
-  <w:style w:type="table" w:styleId="812">
+  <w:style w:type="table" w:styleId="822">
     <w:name w:val="Lined - Accent 6"/>
-    <w:basedOn w:val="882"/>
+    <w:basedOn w:val="892"/>
     <w:uiPriority w:val="99"/>
     <w:pPr>
       <w:pBdr/>
@@ -28900,9 +28254,9 @@
       </w:tcPr>
     </w:tblStylePr>
   </w:style>
-  <w:style w:type="table" w:styleId="813">
+  <w:style w:type="table" w:styleId="823">
     <w:name w:val="Bordered &amp; Lined - Accent"/>
-    <w:basedOn w:val="882"/>
+    <w:basedOn w:val="892"/>
     <w:uiPriority w:val="99"/>
     <w:pPr>
       <w:pBdr/>
@@ -29144,9 +28498,9 @@
       </w:tcPr>
     </w:tblStylePr>
   </w:style>
-  <w:style w:type="table" w:styleId="814">
+  <w:style w:type="table" w:styleId="824">
     <w:name w:val="Bordered &amp; Lined - Accent 1"/>
-    <w:basedOn w:val="882"/>
+    <w:basedOn w:val="892"/>
     <w:uiPriority w:val="99"/>
     <w:pPr>
       <w:pBdr/>
@@ -29388,9 +28742,9 @@
       </w:tcPr>
     </w:tblStylePr>
   </w:style>
-  <w:style w:type="table" w:styleId="815">
+  <w:style w:type="table" w:styleId="825">
     <w:name w:val="Bordered &amp; Lined - Accent 2"/>
-    <w:basedOn w:val="882"/>
+    <w:basedOn w:val="892"/>
     <w:uiPriority w:val="99"/>
     <w:pPr>
       <w:pBdr/>
@@ -29632,9 +28986,9 @@
       </w:tcPr>
     </w:tblStylePr>
   </w:style>
-  <w:style w:type="table" w:styleId="816">
+  <w:style w:type="table" w:styleId="826">
     <w:name w:val="Bordered &amp; Lined - Accent 3"/>
-    <w:basedOn w:val="882"/>
+    <w:basedOn w:val="892"/>
     <w:uiPriority w:val="99"/>
     <w:pPr>
       <w:pBdr/>
@@ -29876,9 +29230,9 @@
       </w:tcPr>
     </w:tblStylePr>
   </w:style>
-  <w:style w:type="table" w:styleId="817">
+  <w:style w:type="table" w:styleId="827">
     <w:name w:val="Bordered &amp; Lined - Accent 4"/>
-    <w:basedOn w:val="882"/>
+    <w:basedOn w:val="892"/>
     <w:uiPriority w:val="99"/>
     <w:pPr>
       <w:pBdr/>
@@ -30120,9 +29474,9 @@
       </w:tcPr>
     </w:tblStylePr>
   </w:style>
-  <w:style w:type="table" w:styleId="818">
+  <w:style w:type="table" w:styleId="828">
     <w:name w:val="Bordered &amp; Lined - Accent 5"/>
-    <w:basedOn w:val="882"/>
+    <w:basedOn w:val="892"/>
     <w:uiPriority w:val="99"/>
     <w:pPr>
       <w:pBdr/>
@@ -30364,9 +29718,9 @@
       </w:tcPr>
     </w:tblStylePr>
   </w:style>
-  <w:style w:type="table" w:styleId="819">
+  <w:style w:type="table" w:styleId="829">
     <w:name w:val="Bordered &amp; Lined - Accent 6"/>
-    <w:basedOn w:val="882"/>
+    <w:basedOn w:val="892"/>
     <w:uiPriority w:val="99"/>
     <w:pPr>
       <w:pBdr/>
@@ -30608,9 +29962,9 @@
       </w:tcPr>
     </w:tblStylePr>
   </w:style>
-  <w:style w:type="table" w:styleId="820">
+  <w:style w:type="table" w:styleId="830">
     <w:name w:val="Bordered"/>
-    <w:basedOn w:val="882"/>
+    <w:basedOn w:val="892"/>
     <w:uiPriority w:val="99"/>
     <w:pPr>
       <w:pBdr/>
@@ -30839,9 +30193,9 @@
       </w:tcPr>
     </w:tblStylePr>
   </w:style>
-  <w:style w:type="table" w:styleId="821">
+  <w:style w:type="table" w:styleId="831">
     <w:name w:val="Bordered - Accent 1"/>
-    <w:basedOn w:val="882"/>
+    <w:basedOn w:val="892"/>
     <w:uiPriority w:val="99"/>
     <w:pPr>
       <w:pBdr/>
@@ -31070,9 +30424,9 @@
       </w:tcPr>
     </w:tblStylePr>
   </w:style>
-  <w:style w:type="table" w:styleId="822">
+  <w:style w:type="table" w:styleId="832">
     <w:name w:val="Bordered - Accent 2"/>
-    <w:basedOn w:val="882"/>
+    <w:basedOn w:val="892"/>
     <w:uiPriority w:val="99"/>
     <w:pPr>
       <w:pBdr/>
@@ -31301,9 +30655,9 @@
       </w:tcPr>
     </w:tblStylePr>
   </w:style>
-  <w:style w:type="table" w:styleId="823">
+  <w:style w:type="table" w:styleId="833">
     <w:name w:val="Bordered - Accent 3"/>
-    <w:basedOn w:val="882"/>
+    <w:basedOn w:val="892"/>
     <w:uiPriority w:val="99"/>
     <w:pPr>
       <w:pBdr/>
@@ -31532,9 +30886,9 @@
       </w:tcPr>
     </w:tblStylePr>
   </w:style>
-  <w:style w:type="table" w:styleId="824">
+  <w:style w:type="table" w:styleId="834">
     <w:name w:val="Bordered - Accent 4"/>
-    <w:basedOn w:val="882"/>
+    <w:basedOn w:val="892"/>
     <w:uiPriority w:val="99"/>
     <w:pPr>
       <w:pBdr/>
@@ -31763,9 +31117,9 @@
       </w:tcPr>
     </w:tblStylePr>
   </w:style>
-  <w:style w:type="table" w:styleId="825">
+  <w:style w:type="table" w:styleId="835">
     <w:name w:val="Bordered - Accent 5"/>
-    <w:basedOn w:val="882"/>
+    <w:basedOn w:val="892"/>
     <w:uiPriority w:val="99"/>
     <w:pPr>
       <w:pBdr/>
@@ -31994,9 +31348,9 @@
       </w:tcPr>
     </w:tblStylePr>
   </w:style>
-  <w:style w:type="table" w:styleId="826">
+  <w:style w:type="table" w:styleId="836">
     <w:name w:val="Bordered - Accent 6"/>
-    <w:basedOn w:val="882"/>
+    <w:basedOn w:val="892"/>
     <w:uiPriority w:val="99"/>
     <w:pPr>
       <w:pBdr/>
@@ -32225,10 +31579,10 @@
       </w:tcPr>
     </w:tblStylePr>
   </w:style>
-  <w:style w:type="character" w:styleId="827">
+  <w:style w:type="character" w:styleId="837">
     <w:name w:val="Heading 1 Char"/>
-    <w:basedOn w:val="881"/>
-    <w:link w:val="872"/>
+    <w:basedOn w:val="891"/>
+    <w:link w:val="882"/>
     <w:uiPriority w:val="9"/>
     <w:pPr>
       <w:pBdr/>
@@ -32242,10 +31596,10 @@
       <w:szCs w:val="40"/>
     </w:rPr>
   </w:style>
-  <w:style w:type="character" w:styleId="828">
+  <w:style w:type="character" w:styleId="838">
     <w:name w:val="Heading 2 Char"/>
-    <w:basedOn w:val="881"/>
-    <w:link w:val="873"/>
+    <w:basedOn w:val="891"/>
+    <w:link w:val="883"/>
     <w:uiPriority w:val="9"/>
     <w:pPr>
       <w:pBdr/>
@@ -32259,10 +31613,10 @@
       <w:szCs w:val="32"/>
     </w:rPr>
   </w:style>
-  <w:style w:type="character" w:styleId="829">
+  <w:style w:type="character" w:styleId="839">
     <w:name w:val="Heading 3 Char"/>
-    <w:basedOn w:val="881"/>
-    <w:link w:val="874"/>
+    <w:basedOn w:val="891"/>
+    <w:link w:val="884"/>
     <w:uiPriority w:val="9"/>
     <w:pPr>
       <w:pBdr/>
@@ -32276,10 +31630,10 @@
       <w:szCs w:val="28"/>
     </w:rPr>
   </w:style>
-  <w:style w:type="character" w:styleId="830">
+  <w:style w:type="character" w:styleId="840">
     <w:name w:val="Heading 4 Char"/>
-    <w:basedOn w:val="881"/>
-    <w:link w:val="875"/>
+    <w:basedOn w:val="891"/>
+    <w:link w:val="885"/>
     <w:uiPriority w:val="9"/>
     <w:pPr>
       <w:pBdr/>
@@ -32293,10 +31647,10 @@
       <w:color w:val="0f4761" w:themeColor="accent1" w:themeShade="BF"/>
     </w:rPr>
   </w:style>
-  <w:style w:type="character" w:styleId="831">
+  <w:style w:type="character" w:styleId="841">
     <w:name w:val="Heading 5 Char"/>
-    <w:basedOn w:val="881"/>
-    <w:link w:val="876"/>
+    <w:basedOn w:val="891"/>
+    <w:link w:val="886"/>
     <w:uiPriority w:val="9"/>
     <w:pPr>
       <w:pBdr/>
@@ -32308,10 +31662,10 @@
       <w:color w:val="0f4761" w:themeColor="accent1" w:themeShade="BF"/>
     </w:rPr>
   </w:style>
-  <w:style w:type="character" w:styleId="832">
+  <w:style w:type="character" w:styleId="842">
     <w:name w:val="Heading 6 Char"/>
-    <w:basedOn w:val="881"/>
-    <w:link w:val="877"/>
+    <w:basedOn w:val="891"/>
+    <w:link w:val="887"/>
     <w:uiPriority w:val="9"/>
     <w:pPr>
       <w:pBdr/>
@@ -32325,10 +31679,10 @@
       <w:color w:val="595959" w:themeColor="text1" w:themeTint="A6"/>
     </w:rPr>
   </w:style>
-  <w:style w:type="character" w:styleId="833">
+  <w:style w:type="character" w:styleId="843">
     <w:name w:val="Heading 7 Char"/>
-    <w:basedOn w:val="881"/>
-    <w:link w:val="878"/>
+    <w:basedOn w:val="891"/>
+    <w:link w:val="888"/>
     <w:uiPriority w:val="9"/>
     <w:pPr>
       <w:pBdr/>
@@ -32340,10 +31694,10 @@
       <w:color w:val="595959" w:themeColor="text1" w:themeTint="A6"/>
     </w:rPr>
   </w:style>
-  <w:style w:type="character" w:styleId="834">
+  <w:style w:type="character" w:styleId="844">
     <w:name w:val="Heading 8 Char"/>
-    <w:basedOn w:val="881"/>
-    <w:link w:val="879"/>
+    <w:basedOn w:val="891"/>
+    <w:link w:val="889"/>
     <w:uiPriority w:val="9"/>
     <w:pPr>
       <w:pBdr/>
@@ -32357,10 +31711,10 @@
       <w:color w:val="272727" w:themeColor="text1" w:themeTint="D8"/>
     </w:rPr>
   </w:style>
-  <w:style w:type="character" w:styleId="835">
+  <w:style w:type="character" w:styleId="845">
     <w:name w:val="Heading 9 Char"/>
-    <w:basedOn w:val="881"/>
-    <w:link w:val="880"/>
+    <w:basedOn w:val="891"/>
+    <w:link w:val="890"/>
     <w:uiPriority w:val="9"/>
     <w:pPr>
       <w:pBdr/>
@@ -32374,10 +31728,10 @@
       <w:color w:val="272727" w:themeColor="text1" w:themeTint="D8"/>
     </w:rPr>
   </w:style>
-  <w:style w:type="character" w:styleId="836">
+  <w:style w:type="character" w:styleId="846">
     <w:name w:val="Title Char"/>
-    <w:basedOn w:val="881"/>
-    <w:link w:val="893"/>
+    <w:basedOn w:val="891"/>
+    <w:link w:val="903"/>
     <w:uiPriority w:val="10"/>
     <w:pPr>
       <w:pBdr/>
@@ -32391,10 +31745,10 @@
       <w:szCs w:val="56"/>
     </w:rPr>
   </w:style>
-  <w:style w:type="character" w:styleId="837">
+  <w:style w:type="character" w:styleId="847">
     <w:name w:val="Subtitle Char"/>
-    <w:basedOn w:val="881"/>
-    <w:link w:val="895"/>
+    <w:basedOn w:val="891"/>
+    <w:link w:val="905"/>
     <w:uiPriority w:val="11"/>
     <w:pPr>
       <w:pBdr/>
@@ -32408,10 +31762,10 @@
       <w:szCs w:val="28"/>
     </w:rPr>
   </w:style>
-  <w:style w:type="character" w:styleId="838">
+  <w:style w:type="character" w:styleId="848">
     <w:name w:val="Quote Char"/>
-    <w:basedOn w:val="881"/>
-    <w:link w:val="897"/>
+    <w:basedOn w:val="891"/>
+    <w:link w:val="907"/>
     <w:uiPriority w:val="29"/>
     <w:pPr>
       <w:pBdr/>
@@ -32424,10 +31778,10 @@
       <w:color w:val="404040" w:themeColor="text1" w:themeTint="BF"/>
     </w:rPr>
   </w:style>
-  <w:style w:type="character" w:styleId="839">
+  <w:style w:type="character" w:styleId="849">
     <w:name w:val="Intense Quote Char"/>
-    <w:basedOn w:val="881"/>
-    <w:link w:val="901"/>
+    <w:basedOn w:val="891"/>
+    <w:link w:val="911"/>
     <w:uiPriority w:val="30"/>
     <w:pPr>
       <w:pBdr/>
@@ -32440,9 +31794,9 @@
       <w:color w:val="0f4761" w:themeColor="accent1" w:themeShade="BF"/>
     </w:rPr>
   </w:style>
-  <w:style w:type="paragraph" w:styleId="840">
+  <w:style w:type="paragraph" w:styleId="850">
     <w:name w:val="No Spacing"/>
-    <w:basedOn w:val="871"/>
+    <w:basedOn w:val="881"/>
     <w:uiPriority w:val="1"/>
     <w:qFormat/>
     <w:pPr>
@@ -32451,9 +31805,9 @@
       <w:ind/>
     </w:pPr>
   </w:style>
-  <w:style w:type="character" w:styleId="841">
+  <w:style w:type="character" w:styleId="851">
     <w:name w:val="Subtle Emphasis"/>
-    <w:basedOn w:val="881"/>
+    <w:basedOn w:val="891"/>
     <w:uiPriority w:val="19"/>
     <w:qFormat/>
     <w:pPr>
@@ -32467,9 +31821,9 @@
       <w:color w:val="404040" w:themeColor="text1" w:themeTint="BF"/>
     </w:rPr>
   </w:style>
-  <w:style w:type="character" w:styleId="842">
+  <w:style w:type="character" w:styleId="852">
     <w:name w:val="Emphasis"/>
-    <w:basedOn w:val="881"/>
+    <w:basedOn w:val="891"/>
     <w:uiPriority w:val="20"/>
     <w:qFormat/>
     <w:pPr>
@@ -32482,9 +31836,9 @@
       <w:iCs/>
     </w:rPr>
   </w:style>
-  <w:style w:type="character" w:styleId="843">
+  <w:style w:type="character" w:styleId="853">
     <w:name w:val="Strong"/>
-    <w:basedOn w:val="881"/>
+    <w:basedOn w:val="891"/>
     <w:uiPriority w:val="22"/>
     <w:qFormat/>
     <w:pPr>
@@ -32497,9 +31851,9 @@
       <w:bCs/>
     </w:rPr>
   </w:style>
-  <w:style w:type="character" w:styleId="844">
+  <w:style w:type="character" w:styleId="854">
     <w:name w:val="Subtle Reference"/>
-    <w:basedOn w:val="881"/>
+    <w:basedOn w:val="891"/>
     <w:uiPriority w:val="31"/>
     <w:qFormat/>
     <w:pPr>
@@ -32512,9 +31866,9 @@
       <w:color w:val="5a5a5a" w:themeColor="text1" w:themeTint="A5"/>
     </w:rPr>
   </w:style>
-  <w:style w:type="character" w:styleId="845">
+  <w:style w:type="character" w:styleId="855">
     <w:name w:val="Book Title"/>
-    <w:basedOn w:val="881"/>
+    <w:basedOn w:val="891"/>
     <w:uiPriority w:val="33"/>
     <w:qFormat/>
     <w:pPr>
@@ -32530,10 +31884,10 @@
       <w:spacing w:val="5"/>
     </w:rPr>
   </w:style>
-  <w:style w:type="paragraph" w:styleId="846">
+  <w:style w:type="paragraph" w:styleId="856">
     <w:name w:val="Header"/>
-    <w:basedOn w:val="871"/>
-    <w:link w:val="847"/>
+    <w:basedOn w:val="881"/>
+    <w:link w:val="857"/>
     <w:uiPriority w:val="99"/>
     <w:unhideWhenUsed/>
     <w:pPr>
@@ -32546,10 +31900,10 @@
       <w:ind/>
     </w:pPr>
   </w:style>
-  <w:style w:type="character" w:styleId="847">
+  <w:style w:type="character" w:styleId="857">
     <w:name w:val="Header Char"/>
-    <w:basedOn w:val="881"/>
-    <w:link w:val="846"/>
+    <w:basedOn w:val="891"/>
+    <w:link w:val="856"/>
     <w:uiPriority w:val="99"/>
     <w:pPr>
       <w:pBdr/>
@@ -32557,10 +31911,10 @@
       <w:ind/>
     </w:pPr>
   </w:style>
-  <w:style w:type="paragraph" w:styleId="848">
+  <w:style w:type="paragraph" w:styleId="858">
     <w:name w:val="Footer"/>
-    <w:basedOn w:val="871"/>
-    <w:link w:val="849"/>
+    <w:basedOn w:val="881"/>
+    <w:link w:val="859"/>
     <w:uiPriority w:val="99"/>
     <w:unhideWhenUsed/>
     <w:pPr>
@@ -32573,10 +31927,10 @@
       <w:ind/>
     </w:pPr>
   </w:style>
-  <w:style w:type="character" w:styleId="849">
+  <w:style w:type="character" w:styleId="859">
     <w:name w:val="Footer Char"/>
-    <w:basedOn w:val="881"/>
-    <w:link w:val="848"/>
+    <w:basedOn w:val="891"/>
+    <w:link w:val="858"/>
     <w:uiPriority w:val="99"/>
     <w:pPr>
       <w:pBdr/>
@@ -32584,10 +31938,10 @@
       <w:ind/>
     </w:pPr>
   </w:style>
-  <w:style w:type="paragraph" w:styleId="850">
+  <w:style w:type="paragraph" w:styleId="860">
     <w:name w:val="Caption"/>
-    <w:basedOn w:val="871"/>
-    <w:next w:val="871"/>
+    <w:basedOn w:val="881"/>
+    <w:next w:val="881"/>
     <w:uiPriority w:val="35"/>
     <w:unhideWhenUsed/>
     <w:qFormat/>
@@ -32604,10 +31958,10 @@
       <w:szCs w:val="18"/>
     </w:rPr>
   </w:style>
-  <w:style w:type="paragraph" w:styleId="851">
+  <w:style w:type="paragraph" w:styleId="861">
     <w:name w:val="footnote text"/>
-    <w:basedOn w:val="871"/>
-    <w:link w:val="852"/>
+    <w:basedOn w:val="881"/>
+    <w:link w:val="862"/>
     <w:uiPriority w:val="99"/>
     <w:semiHidden/>
     <w:unhideWhenUsed/>
@@ -32621,10 +31975,10 @@
       <w:szCs w:val="20"/>
     </w:rPr>
   </w:style>
-  <w:style w:type="character" w:styleId="852">
+  <w:style w:type="character" w:styleId="862">
     <w:name w:val="Footnote Text Char"/>
-    <w:basedOn w:val="881"/>
-    <w:link w:val="851"/>
+    <w:basedOn w:val="891"/>
+    <w:link w:val="861"/>
     <w:uiPriority w:val="99"/>
     <w:semiHidden/>
     <w:pPr>
@@ -32637,9 +31991,9 @@
       <w:szCs w:val="20"/>
     </w:rPr>
   </w:style>
-  <w:style w:type="character" w:styleId="853">
+  <w:style w:type="character" w:styleId="863">
     <w:name w:val="footnote reference"/>
-    <w:basedOn w:val="881"/>
+    <w:basedOn w:val="891"/>
     <w:uiPriority w:val="99"/>
     <w:semiHidden/>
     <w:unhideWhenUsed/>
@@ -32652,10 +32006,10 @@
       <w:vertAlign w:val="superscript"/>
     </w:rPr>
   </w:style>
-  <w:style w:type="paragraph" w:styleId="854">
+  <w:style w:type="paragraph" w:styleId="864">
     <w:name w:val="endnote text"/>
-    <w:basedOn w:val="871"/>
-    <w:link w:val="855"/>
+    <w:basedOn w:val="881"/>
+    <w:link w:val="865"/>
     <w:uiPriority w:val="99"/>
     <w:semiHidden/>
     <w:unhideWhenUsed/>
@@ -32669,10 +32023,10 @@
       <w:szCs w:val="20"/>
     </w:rPr>
   </w:style>
-  <w:style w:type="character" w:styleId="855">
+  <w:style w:type="character" w:styleId="865">
     <w:name w:val="Endnote Text Char"/>
-    <w:basedOn w:val="881"/>
-    <w:link w:val="854"/>
+    <w:basedOn w:val="891"/>
+    <w:link w:val="864"/>
     <w:uiPriority w:val="99"/>
     <w:semiHidden/>
     <w:pPr>
@@ -32685,9 +32039,9 @@
       <w:szCs w:val="20"/>
     </w:rPr>
   </w:style>
-  <w:style w:type="character" w:styleId="856">
+  <w:style w:type="character" w:styleId="866">
     <w:name w:val="endnote reference"/>
-    <w:basedOn w:val="881"/>
+    <w:basedOn w:val="891"/>
     <w:uiPriority w:val="99"/>
     <w:semiHidden/>
     <w:unhideWhenUsed/>
@@ -32700,9 +32054,9 @@
       <w:vertAlign w:val="superscript"/>
     </w:rPr>
   </w:style>
-  <w:style w:type="character" w:styleId="857">
+  <w:style w:type="character" w:styleId="867">
     <w:name w:val="Hyperlink"/>
-    <w:basedOn w:val="881"/>
+    <w:basedOn w:val="891"/>
     <w:uiPriority w:val="99"/>
     <w:unhideWhenUsed/>
     <w:pPr>
@@ -32715,9 +32069,9 @@
       <w:u w:val="single"/>
     </w:rPr>
   </w:style>
-  <w:style w:type="character" w:styleId="858">
+  <w:style w:type="character" w:styleId="868">
     <w:name w:val="FollowedHyperlink"/>
-    <w:basedOn w:val="881"/>
+    <w:basedOn w:val="891"/>
     <w:uiPriority w:val="99"/>
     <w:semiHidden/>
     <w:unhideWhenUsed/>
@@ -32731,10 +32085,10 @@
       <w:u w:val="single"/>
     </w:rPr>
   </w:style>
-  <w:style w:type="paragraph" w:styleId="859">
+  <w:style w:type="paragraph" w:styleId="869">
     <w:name w:val="toc 1"/>
-    <w:basedOn w:val="871"/>
-    <w:next w:val="871"/>
+    <w:basedOn w:val="881"/>
+    <w:next w:val="881"/>
     <w:uiPriority w:val="39"/>
     <w:unhideWhenUsed/>
     <w:pPr>
@@ -32743,10 +32097,10 @@
       <w:ind/>
     </w:pPr>
   </w:style>
-  <w:style w:type="paragraph" w:styleId="860">
+  <w:style w:type="paragraph" w:styleId="870">
     <w:name w:val="toc 2"/>
-    <w:basedOn w:val="871"/>
-    <w:next w:val="871"/>
+    <w:basedOn w:val="881"/>
+    <w:next w:val="881"/>
     <w:uiPriority w:val="39"/>
     <w:unhideWhenUsed/>
     <w:pPr>
@@ -32755,10 +32109,10 @@
       <w:ind w:left="220"/>
     </w:pPr>
   </w:style>
-  <w:style w:type="paragraph" w:styleId="861">
+  <w:style w:type="paragraph" w:styleId="871">
     <w:name w:val="toc 3"/>
-    <w:basedOn w:val="871"/>
-    <w:next w:val="871"/>
+    <w:basedOn w:val="881"/>
+    <w:next w:val="881"/>
     <w:uiPriority w:val="39"/>
     <w:unhideWhenUsed/>
     <w:pPr>
@@ -32767,10 +32121,10 @@
       <w:ind w:left="440"/>
     </w:pPr>
   </w:style>
-  <w:style w:type="paragraph" w:styleId="862">
+  <w:style w:type="paragraph" w:styleId="872">
     <w:name w:val="toc 4"/>
-    <w:basedOn w:val="871"/>
-    <w:next w:val="871"/>
+    <w:basedOn w:val="881"/>
+    <w:next w:val="881"/>
     <w:uiPriority w:val="39"/>
     <w:unhideWhenUsed/>
     <w:pPr>
@@ -32779,10 +32133,10 @@
       <w:ind w:left="660"/>
     </w:pPr>
   </w:style>
-  <w:style w:type="paragraph" w:styleId="863">
+  <w:style w:type="paragraph" w:styleId="873">
     <w:name w:val="toc 5"/>
-    <w:basedOn w:val="871"/>
-    <w:next w:val="871"/>
+    <w:basedOn w:val="881"/>
+    <w:next w:val="881"/>
     <w:uiPriority w:val="39"/>
     <w:unhideWhenUsed/>
     <w:pPr>
@@ -32791,10 +32145,10 @@
       <w:ind w:left="880"/>
     </w:pPr>
   </w:style>
-  <w:style w:type="paragraph" w:styleId="864">
+  <w:style w:type="paragraph" w:styleId="874">
     <w:name w:val="toc 6"/>
-    <w:basedOn w:val="871"/>
-    <w:next w:val="871"/>
+    <w:basedOn w:val="881"/>
+    <w:next w:val="881"/>
     <w:uiPriority w:val="39"/>
     <w:unhideWhenUsed/>
     <w:pPr>
@@ -32803,10 +32157,10 @@
       <w:ind w:left="1100"/>
     </w:pPr>
   </w:style>
-  <w:style w:type="paragraph" w:styleId="865">
+  <w:style w:type="paragraph" w:styleId="875">
     <w:name w:val="toc 7"/>
-    <w:basedOn w:val="871"/>
-    <w:next w:val="871"/>
+    <w:basedOn w:val="881"/>
+    <w:next w:val="881"/>
     <w:uiPriority w:val="39"/>
     <w:unhideWhenUsed/>
     <w:pPr>
@@ -32815,10 +32169,10 @@
       <w:ind w:left="1320"/>
     </w:pPr>
   </w:style>
-  <w:style w:type="paragraph" w:styleId="866">
+  <w:style w:type="paragraph" w:styleId="876">
     <w:name w:val="toc 8"/>
-    <w:basedOn w:val="871"/>
-    <w:next w:val="871"/>
+    <w:basedOn w:val="881"/>
+    <w:next w:val="881"/>
     <w:uiPriority w:val="39"/>
     <w:unhideWhenUsed/>
     <w:pPr>
@@ -32827,10 +32181,10 @@
       <w:ind w:left="1540"/>
     </w:pPr>
   </w:style>
-  <w:style w:type="paragraph" w:styleId="867">
+  <w:style w:type="paragraph" w:styleId="877">
     <w:name w:val="toc 9"/>
-    <w:basedOn w:val="871"/>
-    <w:next w:val="871"/>
+    <w:basedOn w:val="881"/>
+    <w:next w:val="881"/>
     <w:uiPriority w:val="39"/>
     <w:unhideWhenUsed/>
     <w:pPr>
@@ -32839,9 +32193,9 @@
       <w:ind w:left="1760"/>
     </w:pPr>
   </w:style>
-  <w:style w:type="character" w:styleId="868">
+  <w:style w:type="character" w:styleId="878">
     <w:name w:val="Placeholder Text"/>
-    <w:basedOn w:val="881"/>
+    <w:basedOn w:val="891"/>
     <w:uiPriority w:val="99"/>
     <w:semiHidden/>
     <w:pPr>
@@ -32853,7 +32207,7 @@
       <w:color w:val="666666"/>
     </w:rPr>
   </w:style>
-  <w:style w:type="paragraph" w:styleId="869">
+  <w:style w:type="paragraph" w:styleId="879">
     <w:name w:val="TOC Heading"/>
     <w:uiPriority w:val="39"/>
     <w:unhideWhenUsed/>
@@ -32863,10 +32217,10 @@
       <w:ind/>
     </w:pPr>
   </w:style>
-  <w:style w:type="paragraph" w:styleId="870">
+  <w:style w:type="paragraph" w:styleId="880">
     <w:name w:val="table of figures"/>
-    <w:basedOn w:val="871"/>
-    <w:next w:val="871"/>
+    <w:basedOn w:val="881"/>
+    <w:next w:val="881"/>
     <w:uiPriority w:val="99"/>
     <w:unhideWhenUsed/>
     <w:pPr>
@@ -32875,7 +32229,7 @@
       <w:ind/>
     </w:pPr>
   </w:style>
-  <w:style w:type="paragraph" w:styleId="871" w:default="1">
+  <w:style w:type="paragraph" w:styleId="881" w:default="1">
     <w:name w:val="Normal"/>
     <w:qFormat/>
     <w:pPr>
@@ -32890,11 +32244,11 @@
       <w:szCs w:val="28"/>
     </w:rPr>
   </w:style>
-  <w:style w:type="paragraph" w:styleId="872">
+  <w:style w:type="paragraph" w:styleId="882">
     <w:name w:val="Heading 1"/>
-    <w:basedOn w:val="871"/>
-    <w:next w:val="871"/>
-    <w:link w:val="884"/>
+    <w:basedOn w:val="881"/>
+    <w:next w:val="881"/>
+    <w:link w:val="894"/>
     <w:uiPriority w:val="9"/>
     <w:qFormat/>
     <w:pPr>
@@ -32913,11 +32267,11 @@
       <w:szCs w:val="28"/>
     </w:rPr>
   </w:style>
-  <w:style w:type="paragraph" w:styleId="873">
+  <w:style w:type="paragraph" w:styleId="883">
     <w:name w:val="Heading 2"/>
-    <w:basedOn w:val="871"/>
-    <w:next w:val="871"/>
-    <w:link w:val="885"/>
+    <w:basedOn w:val="881"/>
+    <w:next w:val="881"/>
+    <w:link w:val="895"/>
     <w:uiPriority w:val="9"/>
     <w:semiHidden/>
     <w:unhideWhenUsed/>
@@ -32938,11 +32292,11 @@
       <w:szCs w:val="28"/>
     </w:rPr>
   </w:style>
-  <w:style w:type="paragraph" w:styleId="874">
+  <w:style w:type="paragraph" w:styleId="884">
     <w:name w:val="Heading 3"/>
-    <w:basedOn w:val="871"/>
-    <w:next w:val="871"/>
-    <w:link w:val="886"/>
+    <w:basedOn w:val="881"/>
+    <w:next w:val="881"/>
+    <w:link w:val="896"/>
     <w:uiPriority w:val="9"/>
     <w:semiHidden/>
     <w:unhideWhenUsed/>
@@ -32961,11 +32315,11 @@
       <w:color w:val="0f4761" w:themeColor="text1"/>
     </w:rPr>
   </w:style>
-  <w:style w:type="paragraph" w:styleId="875">
+  <w:style w:type="paragraph" w:styleId="885">
     <w:name w:val="Heading 4"/>
-    <w:basedOn w:val="871"/>
-    <w:next w:val="871"/>
-    <w:link w:val="887"/>
+    <w:basedOn w:val="881"/>
+    <w:next w:val="881"/>
+    <w:link w:val="897"/>
     <w:uiPriority w:val="9"/>
     <w:semiHidden/>
     <w:unhideWhenUsed/>
@@ -32985,11 +32339,11 @@
       <w:color w:val="0f4761" w:themeColor="accent1" w:themeShade="BF"/>
     </w:rPr>
   </w:style>
-  <w:style w:type="paragraph" w:styleId="876">
+  <w:style w:type="paragraph" w:styleId="886">
     <w:name w:val="Heading 5"/>
-    <w:basedOn w:val="871"/>
-    <w:next w:val="871"/>
-    <w:link w:val="888"/>
+    <w:basedOn w:val="881"/>
+    <w:next w:val="881"/>
+    <w:link w:val="898"/>
     <w:uiPriority w:val="9"/>
     <w:semiHidden/>
     <w:unhideWhenUsed/>
@@ -33007,11 +32361,11 @@
       <w:color w:val="0f4761" w:themeColor="accent1" w:themeShade="BF"/>
     </w:rPr>
   </w:style>
-  <w:style w:type="paragraph" w:styleId="877">
+  <w:style w:type="paragraph" w:styleId="887">
     <w:name w:val="Heading 6"/>
-    <w:basedOn w:val="871"/>
-    <w:next w:val="871"/>
-    <w:link w:val="889"/>
+    <w:basedOn w:val="881"/>
+    <w:next w:val="881"/>
+    <w:link w:val="899"/>
     <w:uiPriority w:val="9"/>
     <w:semiHidden/>
     <w:unhideWhenUsed/>
@@ -33031,11 +32385,11 @@
       <w:color w:val="595959" w:themeColor="text1" w:themeTint="A6"/>
     </w:rPr>
   </w:style>
-  <w:style w:type="paragraph" w:styleId="878">
+  <w:style w:type="paragraph" w:styleId="888">
     <w:name w:val="Heading 7"/>
-    <w:basedOn w:val="871"/>
-    <w:next w:val="871"/>
-    <w:link w:val="890"/>
+    <w:basedOn w:val="881"/>
+    <w:next w:val="881"/>
+    <w:link w:val="900"/>
     <w:uiPriority w:val="9"/>
     <w:semiHidden/>
     <w:unhideWhenUsed/>
@@ -33053,11 +32407,11 @@
       <w:color w:val="595959" w:themeColor="text1" w:themeTint="A6"/>
     </w:rPr>
   </w:style>
-  <w:style w:type="paragraph" w:styleId="879">
+  <w:style w:type="paragraph" w:styleId="889">
     <w:name w:val="Heading 8"/>
-    <w:basedOn w:val="871"/>
-    <w:next w:val="871"/>
-    <w:link w:val="891"/>
+    <w:basedOn w:val="881"/>
+    <w:next w:val="881"/>
+    <w:link w:val="901"/>
     <w:uiPriority w:val="9"/>
     <w:semiHidden/>
     <w:unhideWhenUsed/>
@@ -33077,11 +32431,11 @@
       <w:color w:val="272727" w:themeColor="text1" w:themeTint="D8"/>
     </w:rPr>
   </w:style>
-  <w:style w:type="paragraph" w:styleId="880">
+  <w:style w:type="paragraph" w:styleId="890">
     <w:name w:val="Heading 9"/>
-    <w:basedOn w:val="871"/>
-    <w:next w:val="871"/>
-    <w:link w:val="892"/>
+    <w:basedOn w:val="881"/>
+    <w:next w:val="881"/>
+    <w:link w:val="902"/>
     <w:uiPriority w:val="9"/>
     <w:semiHidden/>
     <w:unhideWhenUsed/>
@@ -33099,7 +32453,7 @@
       <w:color w:val="272727" w:themeColor="text1" w:themeTint="D8"/>
     </w:rPr>
   </w:style>
-  <w:style w:type="character" w:styleId="881" w:default="1">
+  <w:style w:type="character" w:styleId="891" w:default="1">
     <w:name w:val="Default Paragraph Font"/>
     <w:uiPriority w:val="1"/>
     <w:unhideWhenUsed/>
@@ -33109,7 +32463,7 @@
       <w:ind/>
     </w:pPr>
   </w:style>
-  <w:style w:type="table" w:styleId="882" w:default="1">
+  <w:style w:type="table" w:styleId="892" w:default="1">
     <w:name w:val="Normal Table"/>
     <w:uiPriority w:val="99"/>
     <w:semiHidden/>
@@ -33302,7 +32656,7 @@
       </w:tcPr>
     </w:tblStylePr>
   </w:style>
-  <w:style w:type="numbering" w:styleId="883" w:default="1">
+  <w:style w:type="numbering" w:styleId="893" w:default="1">
     <w:name w:val="No List"/>
     <w:uiPriority w:val="99"/>
     <w:semiHidden/>
@@ -33313,9 +32667,9 @@
       <w:ind/>
     </w:pPr>
   </w:style>
-  <w:style w:type="character" w:styleId="884" w:customStyle="1">
+  <w:style w:type="character" w:styleId="894" w:customStyle="1">
     <w:name w:val="Заголовок 1 Знак"/>
-    <w:link w:val="872"/>
+    <w:link w:val="882"/>
     <w:uiPriority w:val="9"/>
     <w:pPr>
       <w:pBdr/>
@@ -33329,9 +32683,9 @@
       <w:szCs w:val="28"/>
     </w:rPr>
   </w:style>
-  <w:style w:type="character" w:styleId="885" w:customStyle="1">
+  <w:style w:type="character" w:styleId="895" w:customStyle="1">
     <w:name w:val="Заголовок 2 Знак"/>
-    <w:link w:val="873"/>
+    <w:link w:val="883"/>
     <w:uiPriority w:val="9"/>
     <w:semiHidden/>
     <w:pPr>
@@ -33346,9 +32700,9 @@
       <w:szCs w:val="28"/>
     </w:rPr>
   </w:style>
-  <w:style w:type="character" w:styleId="886" w:customStyle="1">
+  <w:style w:type="character" w:styleId="896" w:customStyle="1">
     <w:name w:val="Заголовок 3 Знак"/>
-    <w:link w:val="874"/>
+    <w:link w:val="884"/>
     <w:uiPriority w:val="9"/>
     <w:semiHidden/>
     <w:pPr>
@@ -33360,10 +32714,10 @@
       <w:color w:val="000000" w:themeColor="text1"/>
     </w:rPr>
   </w:style>
-  <w:style w:type="character" w:styleId="887" w:customStyle="1">
+  <w:style w:type="character" w:styleId="897" w:customStyle="1">
     <w:name w:val="Заголовок 4 Знак"/>
-    <w:basedOn w:val="881"/>
-    <w:link w:val="875"/>
+    <w:basedOn w:val="891"/>
+    <w:link w:val="885"/>
     <w:uiPriority w:val="9"/>
     <w:semiHidden/>
     <w:pPr>
@@ -33378,10 +32732,10 @@
       <w:color w:val="0f4761" w:themeColor="accent1" w:themeShade="BF"/>
     </w:rPr>
   </w:style>
-  <w:style w:type="character" w:styleId="888" w:customStyle="1">
+  <w:style w:type="character" w:styleId="898" w:customStyle="1">
     <w:name w:val="Заголовок 5 Знак"/>
-    <w:basedOn w:val="881"/>
-    <w:link w:val="876"/>
+    <w:basedOn w:val="891"/>
+    <w:link w:val="886"/>
     <w:uiPriority w:val="9"/>
     <w:semiHidden/>
     <w:pPr>
@@ -33394,10 +32748,10 @@
       <w:color w:val="0f4761" w:themeColor="accent1" w:themeShade="BF"/>
     </w:rPr>
   </w:style>
-  <w:style w:type="character" w:styleId="889" w:customStyle="1">
+  <w:style w:type="character" w:styleId="899" w:customStyle="1">
     <w:name w:val="Заголовок 6 Знак"/>
-    <w:basedOn w:val="881"/>
-    <w:link w:val="877"/>
+    <w:basedOn w:val="891"/>
+    <w:link w:val="887"/>
     <w:uiPriority w:val="9"/>
     <w:semiHidden/>
     <w:pPr>
@@ -33412,10 +32766,10 @@
       <w:color w:val="595959" w:themeColor="text1" w:themeTint="A6"/>
     </w:rPr>
   </w:style>
-  <w:style w:type="character" w:styleId="890" w:customStyle="1">
+  <w:style w:type="character" w:styleId="900" w:customStyle="1">
     <w:name w:val="Заголовок 7 Знак"/>
-    <w:basedOn w:val="881"/>
-    <w:link w:val="878"/>
+    <w:basedOn w:val="891"/>
+    <w:link w:val="888"/>
     <w:uiPriority w:val="9"/>
     <w:semiHidden/>
     <w:pPr>
@@ -33428,10 +32782,10 @@
       <w:color w:val="595959" w:themeColor="text1" w:themeTint="A6"/>
     </w:rPr>
   </w:style>
-  <w:style w:type="character" w:styleId="891" w:customStyle="1">
+  <w:style w:type="character" w:styleId="901" w:customStyle="1">
     <w:name w:val="Заголовок 8 Знак"/>
-    <w:basedOn w:val="881"/>
-    <w:link w:val="879"/>
+    <w:basedOn w:val="891"/>
+    <w:link w:val="889"/>
     <w:uiPriority w:val="9"/>
     <w:semiHidden/>
     <w:pPr>
@@ -33446,10 +32800,10 @@
       <w:color w:val="272727" w:themeColor="text1" w:themeTint="D8"/>
     </w:rPr>
   </w:style>
-  <w:style w:type="character" w:styleId="892" w:customStyle="1">
+  <w:style w:type="character" w:styleId="902" w:customStyle="1">
     <w:name w:val="Заголовок 9 Знак"/>
-    <w:basedOn w:val="881"/>
-    <w:link w:val="880"/>
+    <w:basedOn w:val="891"/>
+    <w:link w:val="890"/>
     <w:uiPriority w:val="9"/>
     <w:semiHidden/>
     <w:pPr>
@@ -33462,11 +32816,11 @@
       <w:color w:val="272727" w:themeColor="text1" w:themeTint="D8"/>
     </w:rPr>
   </w:style>
-  <w:style w:type="paragraph" w:styleId="893">
+  <w:style w:type="paragraph" w:styleId="903">
     <w:name w:val="Title"/>
-    <w:basedOn w:val="871"/>
-    <w:next w:val="871"/>
-    <w:link w:val="894"/>
+    <w:basedOn w:val="881"/>
+    <w:next w:val="881"/>
+    <w:link w:val="904"/>
     <w:uiPriority w:val="10"/>
     <w:qFormat/>
     <w:pPr>
@@ -33482,10 +32836,10 @@
       <w:szCs w:val="56"/>
     </w:rPr>
   </w:style>
-  <w:style w:type="character" w:styleId="894" w:customStyle="1">
+  <w:style w:type="character" w:styleId="904" w:customStyle="1">
     <w:name w:val="Заголовок Знак"/>
-    <w:basedOn w:val="881"/>
-    <w:link w:val="893"/>
+    <w:basedOn w:val="891"/>
+    <w:link w:val="903"/>
     <w:uiPriority w:val="10"/>
     <w:pPr>
       <w:pBdr/>
@@ -33499,11 +32853,11 @@
       <w:szCs w:val="56"/>
     </w:rPr>
   </w:style>
-  <w:style w:type="paragraph" w:styleId="895">
+  <w:style w:type="paragraph" w:styleId="905">
     <w:name w:val="Subtitle"/>
-    <w:basedOn w:val="871"/>
-    <w:next w:val="871"/>
-    <w:link w:val="896"/>
+    <w:basedOn w:val="881"/>
+    <w:next w:val="881"/>
+    <w:link w:val="906"/>
     <w:uiPriority w:val="11"/>
     <w:qFormat/>
     <w:pPr>
@@ -33520,10 +32874,10 @@
       <w:spacing w:val="15"/>
     </w:rPr>
   </w:style>
-  <w:style w:type="character" w:styleId="896" w:customStyle="1">
+  <w:style w:type="character" w:styleId="906" w:customStyle="1">
     <w:name w:val="Подзаголовок Знак"/>
-    <w:basedOn w:val="881"/>
-    <w:link w:val="895"/>
+    <w:basedOn w:val="891"/>
+    <w:link w:val="905"/>
     <w:uiPriority w:val="11"/>
     <w:pPr>
       <w:pBdr/>
@@ -33538,11 +32892,11 @@
       <w:szCs w:val="28"/>
     </w:rPr>
   </w:style>
-  <w:style w:type="paragraph" w:styleId="897">
+  <w:style w:type="paragraph" w:styleId="907">
     <w:name w:val="Quote"/>
-    <w:basedOn w:val="871"/>
-    <w:next w:val="871"/>
-    <w:link w:val="898"/>
+    <w:basedOn w:val="881"/>
+    <w:next w:val="881"/>
+    <w:link w:val="908"/>
     <w:uiPriority w:val="29"/>
     <w:qFormat/>
     <w:pPr>
@@ -33557,10 +32911,10 @@
       <w:color w:val="404040" w:themeColor="text1" w:themeTint="BF"/>
     </w:rPr>
   </w:style>
-  <w:style w:type="character" w:styleId="898" w:customStyle="1">
+  <w:style w:type="character" w:styleId="908" w:customStyle="1">
     <w:name w:val="Цитата 2 Знак"/>
-    <w:basedOn w:val="881"/>
-    <w:link w:val="897"/>
+    <w:basedOn w:val="891"/>
+    <w:link w:val="907"/>
     <w:uiPriority w:val="29"/>
     <w:pPr>
       <w:pBdr/>
@@ -33573,9 +32927,9 @@
       <w:color w:val="404040" w:themeColor="text1" w:themeTint="BF"/>
     </w:rPr>
   </w:style>
-  <w:style w:type="paragraph" w:styleId="899">
+  <w:style w:type="paragraph" w:styleId="909">
     <w:name w:val="List Paragraph"/>
-    <w:basedOn w:val="871"/>
+    <w:basedOn w:val="881"/>
     <w:uiPriority w:val="34"/>
     <w:qFormat/>
     <w:pPr>
@@ -33585,9 +32939,9 @@
       <w:contextualSpacing w:val="true"/>
     </w:pPr>
   </w:style>
-  <w:style w:type="character" w:styleId="900">
+  <w:style w:type="character" w:styleId="910">
     <w:name w:val="Intense Emphasis"/>
-    <w:basedOn w:val="881"/>
+    <w:basedOn w:val="891"/>
     <w:uiPriority w:val="21"/>
     <w:qFormat/>
     <w:pPr>
@@ -33601,11 +32955,11 @@
       <w:color w:val="0f4761" w:themeColor="accent1" w:themeShade="BF"/>
     </w:rPr>
   </w:style>
-  <w:style w:type="paragraph" w:styleId="901">
+  <w:style w:type="paragraph" w:styleId="911">
     <w:name w:val="Intense Quote"/>
-    <w:basedOn w:val="871"/>
-    <w:next w:val="871"/>
-    <w:link w:val="902"/>
+    <w:basedOn w:val="881"/>
+    <w:next w:val="881"/>
+    <w:link w:val="912"/>
     <w:uiPriority w:val="30"/>
     <w:qFormat/>
     <w:pPr>
@@ -33623,10 +32977,10 @@
       <w:color w:val="0f4761" w:themeColor="accent1" w:themeShade="BF"/>
     </w:rPr>
   </w:style>
-  <w:style w:type="character" w:styleId="902" w:customStyle="1">
+  <w:style w:type="character" w:styleId="912" w:customStyle="1">
     <w:name w:val="Выделенная цитата Знак"/>
-    <w:basedOn w:val="881"/>
-    <w:link w:val="901"/>
+    <w:basedOn w:val="891"/>
+    <w:link w:val="911"/>
     <w:uiPriority w:val="30"/>
     <w:pPr>
       <w:pBdr/>
@@ -33639,9 +32993,9 @@
       <w:color w:val="0f4761" w:themeColor="accent1" w:themeShade="BF"/>
     </w:rPr>
   </w:style>
-  <w:style w:type="character" w:styleId="903">
+  <w:style w:type="character" w:styleId="913">
     <w:name w:val="Intense Reference"/>
-    <w:basedOn w:val="881"/>
+    <w:basedOn w:val="891"/>
     <w:uiPriority w:val="32"/>
     <w:qFormat/>
     <w:pPr>

</xml_diff>